<commit_message>
- Added information to Iteration Plan Change Log
</commit_message>
<xml_diff>
--- a/Iteration_Report.docx
+++ b/Iteration_Report.docx
@@ -220,72 +220,50 @@
           <w:sz w:val="24"/>
           <w:szCs w:val="24"/>
         </w:rPr>
-        <w:t xml:space="preserve">John </w:t>
-      </w:r>
-      <w:proofErr w:type="spellStart"/>
-      <w:r>
+        <w:t>John Corsten</w:t>
+      </w:r>
+    </w:p>
+    <w:p>
+      <w:pPr>
+        <w:spacing w:line="360" w:lineRule="auto"/>
+        <w:jc w:val="center"/>
         <w:rPr>
           <w:rFonts w:ascii="Garamond" w:eastAsia="Garamond" w:hAnsi="Garamond" w:cs="Garamond"/>
           <w:b/>
           <w:sz w:val="24"/>
           <w:szCs w:val="24"/>
         </w:rPr>
-        <w:t>Corsten</w:t>
-      </w:r>
-      <w:proofErr w:type="spellEnd"/>
-    </w:p>
-    <w:p>
-      <w:pPr>
-        <w:spacing w:line="360" w:lineRule="auto"/>
-        <w:jc w:val="center"/>
+      </w:pPr>
+      <w:r>
         <w:rPr>
           <w:rFonts w:ascii="Garamond" w:eastAsia="Garamond" w:hAnsi="Garamond" w:cs="Garamond"/>
           <w:b/>
           <w:sz w:val="24"/>
           <w:szCs w:val="24"/>
         </w:rPr>
-      </w:pPr>
-      <w:r>
+        <w:t xml:space="preserve"> Nathan Horne</w:t>
+      </w:r>
+    </w:p>
+    <w:p>
+      <w:pPr>
+        <w:spacing w:line="360" w:lineRule="auto"/>
+        <w:jc w:val="center"/>
         <w:rPr>
           <w:rFonts w:ascii="Garamond" w:eastAsia="Garamond" w:hAnsi="Garamond" w:cs="Garamond"/>
           <w:b/>
           <w:sz w:val="24"/>
           <w:szCs w:val="24"/>
         </w:rPr>
-        <w:t xml:space="preserve"> Nathan Horne</w:t>
-      </w:r>
-    </w:p>
-    <w:p>
-      <w:pPr>
-        <w:spacing w:line="360" w:lineRule="auto"/>
-        <w:jc w:val="center"/>
+      </w:pPr>
+      <w:r>
         <w:rPr>
           <w:rFonts w:ascii="Garamond" w:eastAsia="Garamond" w:hAnsi="Garamond" w:cs="Garamond"/>
           <w:b/>
           <w:sz w:val="24"/>
           <w:szCs w:val="24"/>
         </w:rPr>
-      </w:pPr>
-      <w:r>
-        <w:rPr>
-          <w:rFonts w:ascii="Garamond" w:eastAsia="Garamond" w:hAnsi="Garamond" w:cs="Garamond"/>
-          <w:b/>
-          <w:sz w:val="24"/>
-          <w:szCs w:val="24"/>
-        </w:rPr>
-        <w:t xml:space="preserve">Ted </w:t>
-      </w:r>
-      <w:proofErr w:type="spellStart"/>
-      <w:r>
-        <w:rPr>
-          <w:rFonts w:ascii="Garamond" w:eastAsia="Garamond" w:hAnsi="Garamond" w:cs="Garamond"/>
-          <w:b/>
-          <w:sz w:val="24"/>
-          <w:szCs w:val="24"/>
-        </w:rPr>
-        <w:t>Graveson</w:t>
-      </w:r>
-      <w:proofErr w:type="spellEnd"/>
+        <w:t>Ted Graveson</w:t>
+      </w:r>
     </w:p>
     <w:p>
       <w:pPr>
@@ -11121,9 +11099,8 @@
           <w:sz w:val="24"/>
           <w:szCs w:val="24"/>
         </w:rPr>
-        <w:t>. Work Schedule (May 27th</w:t>
-      </w:r>
-      <w:proofErr w:type="gramStart"/>
+        <w:t>. Work Schedule (</w:t>
+      </w:r>
       <w:r>
         <w:rPr>
           <w:rFonts w:ascii="Garamond" w:eastAsia="Garamond" w:hAnsi="Garamond" w:cs="Garamond"/>
@@ -11132,9 +11109,8 @@
           <w:sz w:val="24"/>
           <w:szCs w:val="24"/>
         </w:rPr>
-        <w:t xml:space="preserve"> 2019</w:t>
-      </w:r>
-      <w:proofErr w:type="gramEnd"/>
+        <w:t>January 18</w:t>
+      </w:r>
       <w:r>
         <w:rPr>
           <w:rFonts w:ascii="Garamond" w:eastAsia="Garamond" w:hAnsi="Garamond" w:cs="Garamond"/>
@@ -11142,9 +11118,11 @@
           <w:bCs/>
           <w:sz w:val="24"/>
           <w:szCs w:val="24"/>
-        </w:rPr>
-        <w:t xml:space="preserve"> ~ June 18th 2019)</w:t>
-      </w:r>
+          <w:vertAlign w:val="superscript"/>
+        </w:rPr>
+        <w:t>th</w:t>
+      </w:r>
+      <w:proofErr w:type="gramStart"/>
       <w:r>
         <w:rPr>
           <w:rFonts w:ascii="Garamond" w:eastAsia="Garamond" w:hAnsi="Garamond" w:cs="Garamond"/>
@@ -11153,8 +11131,9 @@
           <w:sz w:val="24"/>
           <w:szCs w:val="24"/>
         </w:rPr>
-        <w:t xml:space="preserve"> </w:t>
-      </w:r>
+        <w:t xml:space="preserve"> 2022</w:t>
+      </w:r>
+      <w:proofErr w:type="gramEnd"/>
       <w:r>
         <w:rPr>
           <w:rFonts w:ascii="Garamond" w:eastAsia="Garamond" w:hAnsi="Garamond" w:cs="Garamond"/>
@@ -11163,7 +11142,7 @@
           <w:sz w:val="24"/>
           <w:szCs w:val="24"/>
         </w:rPr>
-        <w:t>[This is not mandatory</w:t>
+        <w:t xml:space="preserve"> ~ </w:t>
       </w:r>
       <w:r>
         <w:rPr>
@@ -11173,7 +11152,7 @@
           <w:sz w:val="24"/>
           <w:szCs w:val="24"/>
         </w:rPr>
-        <w:t>,</w:t>
+        <w:t>February 13</w:t>
       </w:r>
       <w:r>
         <w:rPr>
@@ -11182,8 +11161,9 @@
           <w:bCs/>
           <w:sz w:val="24"/>
           <w:szCs w:val="24"/>
-        </w:rPr>
-        <w:t xml:space="preserve"> but</w:t>
+          <w:vertAlign w:val="superscript"/>
+        </w:rPr>
+        <w:t>th</w:t>
       </w:r>
       <w:r>
         <w:rPr>
@@ -11193,7 +11173,7 @@
           <w:sz w:val="24"/>
           <w:szCs w:val="24"/>
         </w:rPr>
-        <w:t xml:space="preserve"> it</w:t>
+        <w:t xml:space="preserve"> 2022</w:t>
       </w:r>
       <w:r>
         <w:rPr>
@@ -11203,7 +11183,7 @@
           <w:sz w:val="24"/>
           <w:szCs w:val="24"/>
         </w:rPr>
-        <w:t xml:space="preserve"> </w:t>
+        <w:t>)</w:t>
       </w:r>
       <w:r>
         <w:rPr>
@@ -11213,37 +11193,7 @@
           <w:sz w:val="24"/>
           <w:szCs w:val="24"/>
         </w:rPr>
-        <w:t>keeps track of</w:t>
-      </w:r>
-      <w:r>
-        <w:rPr>
-          <w:rFonts w:ascii="Garamond" w:eastAsia="Garamond" w:hAnsi="Garamond" w:cs="Garamond"/>
-          <w:b/>
-          <w:bCs/>
-          <w:sz w:val="24"/>
-          <w:szCs w:val="24"/>
-        </w:rPr>
-        <w:t xml:space="preserve"> the contribution </w:t>
-      </w:r>
-      <w:r>
-        <w:rPr>
-          <w:rFonts w:ascii="Garamond" w:eastAsia="Garamond" w:hAnsi="Garamond" w:cs="Garamond"/>
-          <w:b/>
-          <w:bCs/>
-          <w:sz w:val="24"/>
-          <w:szCs w:val="24"/>
-        </w:rPr>
-        <w:t>of each group member</w:t>
-      </w:r>
-      <w:r>
-        <w:rPr>
-          <w:rFonts w:ascii="Garamond" w:eastAsia="Garamond" w:hAnsi="Garamond" w:cs="Garamond"/>
-          <w:b/>
-          <w:bCs/>
-          <w:sz w:val="24"/>
-          <w:szCs w:val="24"/>
-        </w:rPr>
-        <w:t>]</w:t>
+        <w:t xml:space="preserve"> </w:t>
       </w:r>
     </w:p>
     <w:p>
@@ -11552,67 +11502,51 @@
                 <w:sz w:val="24"/>
                 <w:szCs w:val="24"/>
               </w:rPr>
-              <w:t>27</w:t>
-            </w:r>
-          </w:p>
-        </w:tc>
-        <w:tc>
-          <w:tcPr>
-            <w:tcW w:w="1350" w:type="dxa"/>
-            <w:shd w:val="clear" w:color="auto" w:fill="F3F3F3"/>
-            <w:tcMar>
-              <w:top w:w="100" w:type="dxa"/>
-              <w:left w:w="100" w:type="dxa"/>
-              <w:bottom w:w="100" w:type="dxa"/>
-              <w:right w:w="100" w:type="dxa"/>
-            </w:tcMar>
-          </w:tcPr>
-          <w:p>
-            <w:pPr>
-              <w:widowControl w:val="0"/>
-              <w:spacing w:line="240" w:lineRule="auto"/>
-              <w:jc w:val="center"/>
+              <w:t>1</w:t>
+            </w:r>
+            <w:r>
               <w:rPr>
                 <w:rFonts w:ascii="Garamond" w:eastAsia="Garamond" w:hAnsi="Garamond" w:cs="Garamond"/>
                 <w:b/>
                 <w:sz w:val="24"/>
                 <w:szCs w:val="24"/>
               </w:rPr>
-            </w:pPr>
-            <w:r>
+              <w:t>7</w:t>
+            </w:r>
+          </w:p>
+        </w:tc>
+        <w:tc>
+          <w:tcPr>
+            <w:tcW w:w="1350" w:type="dxa"/>
+            <w:shd w:val="clear" w:color="auto" w:fill="F3F3F3"/>
+            <w:tcMar>
+              <w:top w:w="100" w:type="dxa"/>
+              <w:left w:w="100" w:type="dxa"/>
+              <w:bottom w:w="100" w:type="dxa"/>
+              <w:right w:w="100" w:type="dxa"/>
+            </w:tcMar>
+          </w:tcPr>
+          <w:p>
+            <w:pPr>
+              <w:widowControl w:val="0"/>
+              <w:spacing w:line="240" w:lineRule="auto"/>
+              <w:jc w:val="center"/>
               <w:rPr>
                 <w:rFonts w:ascii="Garamond" w:eastAsia="Garamond" w:hAnsi="Garamond" w:cs="Garamond"/>
                 <w:b/>
                 <w:sz w:val="24"/>
                 <w:szCs w:val="24"/>
               </w:rPr>
-              <w:t>28</w:t>
-            </w:r>
-          </w:p>
-        </w:tc>
-        <w:tc>
-          <w:tcPr>
-            <w:tcW w:w="1590" w:type="dxa"/>
-            <w:shd w:val="clear" w:color="auto" w:fill="F3F3F3"/>
-            <w:tcMar>
-              <w:top w:w="100" w:type="dxa"/>
-              <w:left w:w="100" w:type="dxa"/>
-              <w:bottom w:w="100" w:type="dxa"/>
-              <w:right w:w="100" w:type="dxa"/>
-            </w:tcMar>
-          </w:tcPr>
-          <w:p>
-            <w:pPr>
-              <w:widowControl w:val="0"/>
-              <w:spacing w:line="240" w:lineRule="auto"/>
-              <w:jc w:val="center"/>
+            </w:pPr>
+            <w:r>
               <w:rPr>
                 <w:rFonts w:ascii="Garamond" w:eastAsia="Garamond" w:hAnsi="Garamond" w:cs="Garamond"/>
                 <w:b/>
                 <w:sz w:val="24"/>
                 <w:szCs w:val="24"/>
               </w:rPr>
-            </w:pPr>
+              <w:t>1</w:t>
+            </w:r>
             <w:r>
               <w:rPr>
                 <w:rFonts w:ascii="Garamond" w:eastAsia="Garamond" w:hAnsi="Garamond" w:cs="Garamond"/>
@@ -11620,13 +11554,13 @@
                 <w:sz w:val="24"/>
                 <w:szCs w:val="24"/>
               </w:rPr>
-              <w:t>29</w:t>
-            </w:r>
-          </w:p>
-        </w:tc>
-        <w:tc>
-          <w:tcPr>
-            <w:tcW w:w="1320" w:type="dxa"/>
+              <w:t>8</w:t>
+            </w:r>
+          </w:p>
+        </w:tc>
+        <w:tc>
+          <w:tcPr>
+            <w:tcW w:w="1590" w:type="dxa"/>
             <w:shd w:val="clear" w:color="auto" w:fill="F3F3F3"/>
             <w:tcMar>
               <w:top w:w="100" w:type="dxa"/>
@@ -11654,67 +11588,51 @@
                 <w:sz w:val="24"/>
                 <w:szCs w:val="24"/>
               </w:rPr>
-              <w:t>30</w:t>
-            </w:r>
-          </w:p>
-        </w:tc>
-        <w:tc>
-          <w:tcPr>
-            <w:tcW w:w="1155" w:type="dxa"/>
-            <w:shd w:val="clear" w:color="auto" w:fill="F3F3F3"/>
-            <w:tcMar>
-              <w:top w:w="100" w:type="dxa"/>
-              <w:left w:w="100" w:type="dxa"/>
-              <w:bottom w:w="100" w:type="dxa"/>
-              <w:right w:w="100" w:type="dxa"/>
-            </w:tcMar>
-          </w:tcPr>
-          <w:p>
-            <w:pPr>
-              <w:widowControl w:val="0"/>
-              <w:spacing w:line="240" w:lineRule="auto"/>
-              <w:jc w:val="center"/>
+              <w:t>1</w:t>
+            </w:r>
+            <w:r>
               <w:rPr>
                 <w:rFonts w:ascii="Garamond" w:eastAsia="Garamond" w:hAnsi="Garamond" w:cs="Garamond"/>
                 <w:b/>
                 <w:sz w:val="24"/>
                 <w:szCs w:val="24"/>
               </w:rPr>
-            </w:pPr>
-            <w:r>
+              <w:t>9</w:t>
+            </w:r>
+          </w:p>
+        </w:tc>
+        <w:tc>
+          <w:tcPr>
+            <w:tcW w:w="1320" w:type="dxa"/>
+            <w:shd w:val="clear" w:color="auto" w:fill="F3F3F3"/>
+            <w:tcMar>
+              <w:top w:w="100" w:type="dxa"/>
+              <w:left w:w="100" w:type="dxa"/>
+              <w:bottom w:w="100" w:type="dxa"/>
+              <w:right w:w="100" w:type="dxa"/>
+            </w:tcMar>
+          </w:tcPr>
+          <w:p>
+            <w:pPr>
+              <w:widowControl w:val="0"/>
+              <w:spacing w:line="240" w:lineRule="auto"/>
+              <w:jc w:val="center"/>
               <w:rPr>
                 <w:rFonts w:ascii="Garamond" w:eastAsia="Garamond" w:hAnsi="Garamond" w:cs="Garamond"/>
                 <w:b/>
                 <w:sz w:val="24"/>
                 <w:szCs w:val="24"/>
               </w:rPr>
-              <w:t>31</w:t>
-            </w:r>
-          </w:p>
-        </w:tc>
-        <w:tc>
-          <w:tcPr>
-            <w:tcW w:w="1245" w:type="dxa"/>
-            <w:shd w:val="clear" w:color="auto" w:fill="F3F3F3"/>
-            <w:tcMar>
-              <w:top w:w="100" w:type="dxa"/>
-              <w:left w:w="100" w:type="dxa"/>
-              <w:bottom w:w="100" w:type="dxa"/>
-              <w:right w:w="100" w:type="dxa"/>
-            </w:tcMar>
-          </w:tcPr>
-          <w:p>
-            <w:pPr>
-              <w:widowControl w:val="0"/>
-              <w:spacing w:line="240" w:lineRule="auto"/>
-              <w:jc w:val="center"/>
+            </w:pPr>
+            <w:r>
               <w:rPr>
                 <w:rFonts w:ascii="Garamond" w:eastAsia="Garamond" w:hAnsi="Garamond" w:cs="Garamond"/>
                 <w:b/>
                 <w:sz w:val="24"/>
                 <w:szCs w:val="24"/>
               </w:rPr>
-            </w:pPr>
+              <w:t>2</w:t>
+            </w:r>
             <w:r>
               <w:rPr>
                 <w:rFonts w:ascii="Garamond" w:eastAsia="Garamond" w:hAnsi="Garamond" w:cs="Garamond"/>
@@ -11722,13 +11640,13 @@
                 <w:sz w:val="24"/>
                 <w:szCs w:val="24"/>
               </w:rPr>
-              <w:t>1</w:t>
-            </w:r>
-          </w:p>
-        </w:tc>
-        <w:tc>
-          <w:tcPr>
-            <w:tcW w:w="1350" w:type="dxa"/>
+              <w:t>0</w:t>
+            </w:r>
+          </w:p>
+        </w:tc>
+        <w:tc>
+          <w:tcPr>
+            <w:tcW w:w="1155" w:type="dxa"/>
             <w:shd w:val="clear" w:color="auto" w:fill="F3F3F3"/>
             <w:tcMar>
               <w:top w:w="100" w:type="dxa"/>
@@ -11758,6 +11676,92 @@
               </w:rPr>
               <w:t>2</w:t>
             </w:r>
+            <w:r>
+              <w:rPr>
+                <w:rFonts w:ascii="Garamond" w:eastAsia="Garamond" w:hAnsi="Garamond" w:cs="Garamond"/>
+                <w:b/>
+                <w:sz w:val="24"/>
+                <w:szCs w:val="24"/>
+              </w:rPr>
+              <w:t>1</w:t>
+            </w:r>
+          </w:p>
+        </w:tc>
+        <w:tc>
+          <w:tcPr>
+            <w:tcW w:w="1245" w:type="dxa"/>
+            <w:shd w:val="clear" w:color="auto" w:fill="F3F3F3"/>
+            <w:tcMar>
+              <w:top w:w="100" w:type="dxa"/>
+              <w:left w:w="100" w:type="dxa"/>
+              <w:bottom w:w="100" w:type="dxa"/>
+              <w:right w:w="100" w:type="dxa"/>
+            </w:tcMar>
+          </w:tcPr>
+          <w:p>
+            <w:pPr>
+              <w:widowControl w:val="0"/>
+              <w:spacing w:line="240" w:lineRule="auto"/>
+              <w:jc w:val="center"/>
+              <w:rPr>
+                <w:rFonts w:ascii="Garamond" w:eastAsia="Garamond" w:hAnsi="Garamond" w:cs="Garamond"/>
+                <w:b/>
+                <w:sz w:val="24"/>
+                <w:szCs w:val="24"/>
+              </w:rPr>
+            </w:pPr>
+            <w:r>
+              <w:rPr>
+                <w:rFonts w:ascii="Garamond" w:eastAsia="Garamond" w:hAnsi="Garamond" w:cs="Garamond"/>
+                <w:b/>
+                <w:sz w:val="24"/>
+                <w:szCs w:val="24"/>
+              </w:rPr>
+              <w:t>22</w:t>
+            </w:r>
+          </w:p>
+        </w:tc>
+        <w:tc>
+          <w:tcPr>
+            <w:tcW w:w="1350" w:type="dxa"/>
+            <w:shd w:val="clear" w:color="auto" w:fill="F3F3F3"/>
+            <w:tcMar>
+              <w:top w:w="100" w:type="dxa"/>
+              <w:left w:w="100" w:type="dxa"/>
+              <w:bottom w:w="100" w:type="dxa"/>
+              <w:right w:w="100" w:type="dxa"/>
+            </w:tcMar>
+          </w:tcPr>
+          <w:p>
+            <w:pPr>
+              <w:widowControl w:val="0"/>
+              <w:spacing w:line="240" w:lineRule="auto"/>
+              <w:jc w:val="center"/>
+              <w:rPr>
+                <w:rFonts w:ascii="Garamond" w:eastAsia="Garamond" w:hAnsi="Garamond" w:cs="Garamond"/>
+                <w:b/>
+                <w:sz w:val="24"/>
+                <w:szCs w:val="24"/>
+              </w:rPr>
+            </w:pPr>
+            <w:r>
+              <w:rPr>
+                <w:rFonts w:ascii="Garamond" w:eastAsia="Garamond" w:hAnsi="Garamond" w:cs="Garamond"/>
+                <w:b/>
+                <w:sz w:val="24"/>
+                <w:szCs w:val="24"/>
+              </w:rPr>
+              <w:t>2</w:t>
+            </w:r>
+            <w:r>
+              <w:rPr>
+                <w:rFonts w:ascii="Garamond" w:eastAsia="Garamond" w:hAnsi="Garamond" w:cs="Garamond"/>
+                <w:b/>
+                <w:sz w:val="24"/>
+                <w:szCs w:val="24"/>
+              </w:rPr>
+              <w:t>3</w:t>
+            </w:r>
           </w:p>
         </w:tc>
       </w:tr>
@@ -11783,14 +11787,6 @@
                 <w:szCs w:val="16"/>
               </w:rPr>
             </w:pPr>
-            <w:r>
-              <w:rPr>
-                <w:rFonts w:ascii="Garamond" w:eastAsia="Garamond" w:hAnsi="Garamond" w:cs="Garamond"/>
-                <w:sz w:val="16"/>
-                <w:szCs w:val="16"/>
-              </w:rPr>
-              <w:t>Group Meeting: Brainstorming user stories</w:t>
-            </w:r>
           </w:p>
         </w:tc>
         <w:tc>
@@ -11844,7 +11840,31 @@
                 <w:sz w:val="16"/>
                 <w:szCs w:val="16"/>
               </w:rPr>
-              <w:t>Lab 3: Agile game</w:t>
+              <w:t>Setup complete:</w:t>
+            </w:r>
+            <w:r>
+              <w:rPr>
+                <w:rFonts w:ascii="Garamond" w:eastAsia="Garamond" w:hAnsi="Garamond" w:cs="Garamond"/>
+                <w:sz w:val="16"/>
+                <w:szCs w:val="16"/>
+              </w:rPr>
+              <w:t xml:space="preserve"> Member 2</w:t>
+            </w:r>
+            <w:r>
+              <w:rPr>
+                <w:rFonts w:ascii="Garamond" w:eastAsia="Garamond" w:hAnsi="Garamond" w:cs="Garamond"/>
+                <w:sz w:val="16"/>
+                <w:szCs w:val="16"/>
+              </w:rPr>
+              <w:t xml:space="preserve"> created Gitlab and Firebase repo</w:t>
+            </w:r>
+            <w:r>
+              <w:rPr>
+                <w:rFonts w:ascii="Garamond" w:eastAsia="Garamond" w:hAnsi="Garamond" w:cs="Garamond"/>
+                <w:sz w:val="16"/>
+                <w:szCs w:val="16"/>
+              </w:rPr>
+              <w:t>, connected the project and pushed it onto Gitlab</w:t>
             </w:r>
           </w:p>
         </w:tc>
@@ -11870,171 +11890,47 @@
                 <w:szCs w:val="16"/>
               </w:rPr>
             </w:pPr>
-          </w:p>
-        </w:tc>
-        <w:tc>
-          <w:tcPr>
-            <w:tcW w:w="1155" w:type="dxa"/>
-            <w:shd w:val="clear" w:color="auto" w:fill="auto"/>
-            <w:tcMar>
-              <w:top w:w="100" w:type="dxa"/>
-              <w:left w:w="100" w:type="dxa"/>
-              <w:bottom w:w="100" w:type="dxa"/>
-              <w:right w:w="100" w:type="dxa"/>
-            </w:tcMar>
-          </w:tcPr>
-          <w:p>
-            <w:pPr>
-              <w:widowControl w:val="0"/>
-              <w:spacing w:line="240" w:lineRule="auto"/>
+            <w:r>
               <w:rPr>
                 <w:rFonts w:ascii="Garamond" w:eastAsia="Garamond" w:hAnsi="Garamond" w:cs="Garamond"/>
                 <w:b/>
                 <w:sz w:val="16"/>
                 <w:szCs w:val="16"/>
               </w:rPr>
-            </w:pPr>
-          </w:p>
-        </w:tc>
-        <w:tc>
-          <w:tcPr>
-            <w:tcW w:w="1245" w:type="dxa"/>
-            <w:shd w:val="clear" w:color="auto" w:fill="auto"/>
-            <w:tcMar>
-              <w:top w:w="100" w:type="dxa"/>
-              <w:left w:w="100" w:type="dxa"/>
-              <w:bottom w:w="100" w:type="dxa"/>
-              <w:right w:w="100" w:type="dxa"/>
-            </w:tcMar>
-          </w:tcPr>
-          <w:p>
-            <w:pPr>
-              <w:widowControl w:val="0"/>
-              <w:spacing w:line="240" w:lineRule="auto"/>
+              <w:t xml:space="preserve">Member </w:t>
+            </w:r>
+            <w:r>
               <w:rPr>
                 <w:rFonts w:ascii="Garamond" w:eastAsia="Garamond" w:hAnsi="Garamond" w:cs="Garamond"/>
                 <w:b/>
                 <w:sz w:val="16"/>
                 <w:szCs w:val="16"/>
               </w:rPr>
-            </w:pPr>
-          </w:p>
-        </w:tc>
-        <w:tc>
-          <w:tcPr>
-            <w:tcW w:w="1350" w:type="dxa"/>
-            <w:shd w:val="clear" w:color="auto" w:fill="auto"/>
-            <w:tcMar>
-              <w:top w:w="100" w:type="dxa"/>
-              <w:left w:w="100" w:type="dxa"/>
-              <w:bottom w:w="100" w:type="dxa"/>
-              <w:right w:w="100" w:type="dxa"/>
-            </w:tcMar>
-          </w:tcPr>
-          <w:p>
-            <w:pPr>
-              <w:widowControl w:val="0"/>
-              <w:spacing w:line="240" w:lineRule="auto"/>
-              <w:rPr>
-                <w:rFonts w:ascii="Garamond" w:eastAsia="Garamond" w:hAnsi="Garamond" w:cs="Garamond"/>
-                <w:sz w:val="16"/>
-                <w:szCs w:val="16"/>
-              </w:rPr>
-            </w:pPr>
-            <w:r>
-              <w:rPr>
-                <w:rFonts w:ascii="Garamond" w:eastAsia="Garamond" w:hAnsi="Garamond" w:cs="Garamond"/>
-                <w:sz w:val="16"/>
-                <w:szCs w:val="16"/>
-              </w:rPr>
-              <w:t>Generated a list of user stories</w:t>
-            </w:r>
-          </w:p>
-        </w:tc>
-      </w:tr>
-      <w:tr>
-        <w:tc>
-          <w:tcPr>
-            <w:tcW w:w="1350" w:type="dxa"/>
-            <w:shd w:val="clear" w:color="auto" w:fill="auto"/>
-            <w:tcMar>
-              <w:top w:w="100" w:type="dxa"/>
-              <w:left w:w="100" w:type="dxa"/>
-              <w:bottom w:w="100" w:type="dxa"/>
-              <w:right w:w="100" w:type="dxa"/>
-            </w:tcMar>
-          </w:tcPr>
-          <w:p>
-            <w:pPr>
-              <w:widowControl w:val="0"/>
-              <w:spacing w:line="240" w:lineRule="auto"/>
-              <w:rPr>
-                <w:rFonts w:ascii="Garamond" w:eastAsia="Garamond" w:hAnsi="Garamond" w:cs="Garamond"/>
-                <w:sz w:val="16"/>
-                <w:szCs w:val="16"/>
-              </w:rPr>
-            </w:pPr>
-            <w:r>
-              <w:rPr>
-                <w:rFonts w:ascii="Garamond" w:eastAsia="Garamond" w:hAnsi="Garamond" w:cs="Garamond"/>
-                <w:sz w:val="16"/>
-                <w:szCs w:val="16"/>
-              </w:rPr>
-              <w:t>Set up a board in Trello for user stories</w:t>
-            </w:r>
-          </w:p>
-        </w:tc>
-        <w:tc>
-          <w:tcPr>
-            <w:tcW w:w="1350" w:type="dxa"/>
-            <w:shd w:val="clear" w:color="auto" w:fill="auto"/>
-            <w:tcMar>
-              <w:top w:w="100" w:type="dxa"/>
-              <w:left w:w="100" w:type="dxa"/>
-              <w:bottom w:w="100" w:type="dxa"/>
-              <w:right w:w="100" w:type="dxa"/>
-            </w:tcMar>
-          </w:tcPr>
-          <w:p>
-            <w:pPr>
-              <w:widowControl w:val="0"/>
-              <w:spacing w:line="240" w:lineRule="auto"/>
+              <w:t xml:space="preserve">1, 2, 3 &amp; 8 and </w:t>
+            </w:r>
+            <w:r>
               <w:rPr>
                 <w:rFonts w:ascii="Garamond" w:eastAsia="Garamond" w:hAnsi="Garamond" w:cs="Garamond"/>
                 <w:b/>
                 <w:sz w:val="16"/>
                 <w:szCs w:val="16"/>
               </w:rPr>
-            </w:pPr>
-          </w:p>
-        </w:tc>
-        <w:tc>
-          <w:tcPr>
-            <w:tcW w:w="1590" w:type="dxa"/>
-            <w:shd w:val="clear" w:color="auto" w:fill="auto"/>
-            <w:tcMar>
-              <w:top w:w="100" w:type="dxa"/>
-              <w:left w:w="100" w:type="dxa"/>
-              <w:bottom w:w="100" w:type="dxa"/>
-              <w:right w:w="100" w:type="dxa"/>
-            </w:tcMar>
-          </w:tcPr>
-          <w:p>
-            <w:pPr>
-              <w:widowControl w:val="0"/>
-              <w:spacing w:line="240" w:lineRule="auto"/>
+              <w:t>created a list of user-stories</w:t>
+            </w:r>
+            <w:r>
               <w:rPr>
                 <w:rFonts w:ascii="Garamond" w:eastAsia="Garamond" w:hAnsi="Garamond" w:cs="Garamond"/>
                 <w:b/>
                 <w:sz w:val="16"/>
                 <w:szCs w:val="16"/>
               </w:rPr>
-            </w:pPr>
-          </w:p>
-        </w:tc>
-        <w:tc>
-          <w:tcPr>
-            <w:tcW w:w="1320" w:type="dxa"/>
+              <w:t xml:space="preserve"> </w:t>
+            </w:r>
+          </w:p>
+        </w:tc>
+        <w:tc>
+          <w:tcPr>
+            <w:tcW w:w="1155" w:type="dxa"/>
             <w:shd w:val="clear" w:color="auto" w:fill="auto"/>
             <w:tcMar>
               <w:top w:w="100" w:type="dxa"/>
@@ -12054,30 +11950,15 @@
                 <w:szCs w:val="16"/>
               </w:rPr>
             </w:pPr>
-          </w:p>
-        </w:tc>
-        <w:tc>
-          <w:tcPr>
-            <w:tcW w:w="1155" w:type="dxa"/>
-            <w:shd w:val="clear" w:color="auto" w:fill="auto"/>
-            <w:tcMar>
-              <w:top w:w="100" w:type="dxa"/>
-              <w:left w:w="100" w:type="dxa"/>
-              <w:bottom w:w="100" w:type="dxa"/>
-              <w:right w:w="100" w:type="dxa"/>
-            </w:tcMar>
-          </w:tcPr>
-          <w:p>
-            <w:pPr>
-              <w:widowControl w:val="0"/>
-              <w:spacing w:line="240" w:lineRule="auto"/>
+            <w:r>
               <w:rPr>
                 <w:rFonts w:ascii="Garamond" w:eastAsia="Garamond" w:hAnsi="Garamond" w:cs="Garamond"/>
                 <w:b/>
                 <w:sz w:val="16"/>
                 <w:szCs w:val="16"/>
               </w:rPr>
-            </w:pPr>
+              <w:t>Planning meeting and Client meeting to discuss user story selection</w:t>
+            </w:r>
           </w:p>
         </w:tc>
         <w:tc>
@@ -12102,37 +11983,214 @@
                 <w:szCs w:val="16"/>
               </w:rPr>
             </w:pPr>
-          </w:p>
-        </w:tc>
-        <w:tc>
-          <w:tcPr>
-            <w:tcW w:w="1350" w:type="dxa"/>
-            <w:shd w:val="clear" w:color="auto" w:fill="auto"/>
-            <w:tcMar>
-              <w:top w:w="100" w:type="dxa"/>
-              <w:left w:w="100" w:type="dxa"/>
-              <w:bottom w:w="100" w:type="dxa"/>
-              <w:right w:w="100" w:type="dxa"/>
-            </w:tcMar>
-          </w:tcPr>
-          <w:p>
-            <w:pPr>
-              <w:widowControl w:val="0"/>
-              <w:spacing w:line="240" w:lineRule="auto"/>
-              <w:rPr>
-                <w:rFonts w:ascii="Garamond" w:eastAsia="Garamond" w:hAnsi="Garamond" w:cs="Garamond"/>
+            <w:r>
+              <w:rPr>
+                <w:rFonts w:ascii="Garamond" w:eastAsia="Garamond" w:hAnsi="Garamond" w:cs="Garamond"/>
+                <w:b/>
                 <w:sz w:val="16"/>
                 <w:szCs w:val="16"/>
               </w:rPr>
-            </w:pPr>
-            <w:r>
+              <w:t>Resolved firebase setup issues</w:t>
+            </w:r>
+          </w:p>
+        </w:tc>
+        <w:tc>
+          <w:tcPr>
+            <w:tcW w:w="1350" w:type="dxa"/>
+            <w:shd w:val="clear" w:color="auto" w:fill="auto"/>
+            <w:tcMar>
+              <w:top w:w="100" w:type="dxa"/>
+              <w:left w:w="100" w:type="dxa"/>
+              <w:bottom w:w="100" w:type="dxa"/>
+              <w:right w:w="100" w:type="dxa"/>
+            </w:tcMar>
+          </w:tcPr>
+          <w:p>
+            <w:pPr>
+              <w:widowControl w:val="0"/>
+              <w:spacing w:line="240" w:lineRule="auto"/>
               <w:rPr>
                 <w:rFonts w:ascii="Garamond" w:eastAsia="Garamond" w:hAnsi="Garamond" w:cs="Garamond"/>
                 <w:sz w:val="16"/>
                 <w:szCs w:val="16"/>
               </w:rPr>
-              <w:t>Group review</w:t>
-            </w:r>
+            </w:pPr>
+            <w:r>
+              <w:rPr>
+                <w:rFonts w:ascii="Garamond" w:eastAsia="Garamond" w:hAnsi="Garamond" w:cs="Garamond"/>
+                <w:sz w:val="16"/>
+                <w:szCs w:val="16"/>
+              </w:rPr>
+              <w:t>Member 8 created poll to assign people to designed user stories</w:t>
+            </w:r>
+          </w:p>
+        </w:tc>
+      </w:tr>
+      <w:tr>
+        <w:tc>
+          <w:tcPr>
+            <w:tcW w:w="1350" w:type="dxa"/>
+            <w:shd w:val="clear" w:color="auto" w:fill="auto"/>
+            <w:tcMar>
+              <w:top w:w="100" w:type="dxa"/>
+              <w:left w:w="100" w:type="dxa"/>
+              <w:bottom w:w="100" w:type="dxa"/>
+              <w:right w:w="100" w:type="dxa"/>
+            </w:tcMar>
+          </w:tcPr>
+          <w:p>
+            <w:pPr>
+              <w:widowControl w:val="0"/>
+              <w:spacing w:line="240" w:lineRule="auto"/>
+              <w:rPr>
+                <w:rFonts w:ascii="Garamond" w:eastAsia="Garamond" w:hAnsi="Garamond" w:cs="Garamond"/>
+                <w:sz w:val="16"/>
+                <w:szCs w:val="16"/>
+              </w:rPr>
+            </w:pPr>
+          </w:p>
+        </w:tc>
+        <w:tc>
+          <w:tcPr>
+            <w:tcW w:w="1350" w:type="dxa"/>
+            <w:shd w:val="clear" w:color="auto" w:fill="auto"/>
+            <w:tcMar>
+              <w:top w:w="100" w:type="dxa"/>
+              <w:left w:w="100" w:type="dxa"/>
+              <w:bottom w:w="100" w:type="dxa"/>
+              <w:right w:w="100" w:type="dxa"/>
+            </w:tcMar>
+          </w:tcPr>
+          <w:p>
+            <w:pPr>
+              <w:widowControl w:val="0"/>
+              <w:spacing w:line="240" w:lineRule="auto"/>
+              <w:rPr>
+                <w:rFonts w:ascii="Garamond" w:eastAsia="Garamond" w:hAnsi="Garamond" w:cs="Garamond"/>
+                <w:b/>
+                <w:sz w:val="16"/>
+                <w:szCs w:val="16"/>
+              </w:rPr>
+            </w:pPr>
+          </w:p>
+        </w:tc>
+        <w:tc>
+          <w:tcPr>
+            <w:tcW w:w="1590" w:type="dxa"/>
+            <w:shd w:val="clear" w:color="auto" w:fill="auto"/>
+            <w:tcMar>
+              <w:top w:w="100" w:type="dxa"/>
+              <w:left w:w="100" w:type="dxa"/>
+              <w:bottom w:w="100" w:type="dxa"/>
+              <w:right w:w="100" w:type="dxa"/>
+            </w:tcMar>
+          </w:tcPr>
+          <w:p>
+            <w:pPr>
+              <w:widowControl w:val="0"/>
+              <w:spacing w:line="240" w:lineRule="auto"/>
+              <w:rPr>
+                <w:rFonts w:ascii="Garamond" w:eastAsia="Garamond" w:hAnsi="Garamond" w:cs="Garamond"/>
+                <w:b/>
+                <w:sz w:val="16"/>
+                <w:szCs w:val="16"/>
+              </w:rPr>
+            </w:pPr>
+          </w:p>
+        </w:tc>
+        <w:tc>
+          <w:tcPr>
+            <w:tcW w:w="1320" w:type="dxa"/>
+            <w:shd w:val="clear" w:color="auto" w:fill="auto"/>
+            <w:tcMar>
+              <w:top w:w="100" w:type="dxa"/>
+              <w:left w:w="100" w:type="dxa"/>
+              <w:bottom w:w="100" w:type="dxa"/>
+              <w:right w:w="100" w:type="dxa"/>
+            </w:tcMar>
+          </w:tcPr>
+          <w:p>
+            <w:pPr>
+              <w:widowControl w:val="0"/>
+              <w:spacing w:line="240" w:lineRule="auto"/>
+              <w:rPr>
+                <w:rFonts w:ascii="Garamond" w:eastAsia="Garamond" w:hAnsi="Garamond" w:cs="Garamond"/>
+                <w:b/>
+                <w:sz w:val="16"/>
+                <w:szCs w:val="16"/>
+              </w:rPr>
+            </w:pPr>
+          </w:p>
+        </w:tc>
+        <w:tc>
+          <w:tcPr>
+            <w:tcW w:w="1155" w:type="dxa"/>
+            <w:shd w:val="clear" w:color="auto" w:fill="auto"/>
+            <w:tcMar>
+              <w:top w:w="100" w:type="dxa"/>
+              <w:left w:w="100" w:type="dxa"/>
+              <w:bottom w:w="100" w:type="dxa"/>
+              <w:right w:w="100" w:type="dxa"/>
+            </w:tcMar>
+          </w:tcPr>
+          <w:p>
+            <w:pPr>
+              <w:widowControl w:val="0"/>
+              <w:spacing w:line="240" w:lineRule="auto"/>
+              <w:rPr>
+                <w:rFonts w:ascii="Garamond" w:eastAsia="Garamond" w:hAnsi="Garamond" w:cs="Garamond"/>
+                <w:b/>
+                <w:sz w:val="16"/>
+                <w:szCs w:val="16"/>
+              </w:rPr>
+            </w:pPr>
+          </w:p>
+        </w:tc>
+        <w:tc>
+          <w:tcPr>
+            <w:tcW w:w="1245" w:type="dxa"/>
+            <w:shd w:val="clear" w:color="auto" w:fill="auto"/>
+            <w:tcMar>
+              <w:top w:w="100" w:type="dxa"/>
+              <w:left w:w="100" w:type="dxa"/>
+              <w:bottom w:w="100" w:type="dxa"/>
+              <w:right w:w="100" w:type="dxa"/>
+            </w:tcMar>
+          </w:tcPr>
+          <w:p>
+            <w:pPr>
+              <w:widowControl w:val="0"/>
+              <w:spacing w:line="240" w:lineRule="auto"/>
+              <w:rPr>
+                <w:rFonts w:ascii="Garamond" w:eastAsia="Garamond" w:hAnsi="Garamond" w:cs="Garamond"/>
+                <w:b/>
+                <w:sz w:val="16"/>
+                <w:szCs w:val="16"/>
+              </w:rPr>
+            </w:pPr>
+          </w:p>
+        </w:tc>
+        <w:tc>
+          <w:tcPr>
+            <w:tcW w:w="1350" w:type="dxa"/>
+            <w:shd w:val="clear" w:color="auto" w:fill="auto"/>
+            <w:tcMar>
+              <w:top w:w="100" w:type="dxa"/>
+              <w:left w:w="100" w:type="dxa"/>
+              <w:bottom w:w="100" w:type="dxa"/>
+              <w:right w:w="100" w:type="dxa"/>
+            </w:tcMar>
+          </w:tcPr>
+          <w:p>
+            <w:pPr>
+              <w:widowControl w:val="0"/>
+              <w:spacing w:line="240" w:lineRule="auto"/>
+              <w:rPr>
+                <w:rFonts w:ascii="Garamond" w:eastAsia="Garamond" w:hAnsi="Garamond" w:cs="Garamond"/>
+                <w:sz w:val="16"/>
+                <w:szCs w:val="16"/>
+              </w:rPr>
+            </w:pPr>
           </w:p>
         </w:tc>
       </w:tr>
@@ -12167,7 +12225,7 @@
                 <w:sz w:val="24"/>
                 <w:szCs w:val="24"/>
               </w:rPr>
-              <w:t>3</w:t>
+              <w:t>24</w:t>
             </w:r>
           </w:p>
         </w:tc>
@@ -12201,7 +12259,7 @@
                 <w:sz w:val="24"/>
                 <w:szCs w:val="24"/>
               </w:rPr>
-              <w:t>4</w:t>
+              <w:t>25</w:t>
             </w:r>
           </w:p>
         </w:tc>
@@ -12235,7 +12293,7 @@
                 <w:sz w:val="24"/>
                 <w:szCs w:val="24"/>
               </w:rPr>
-              <w:t>5</w:t>
+              <w:t>26</w:t>
             </w:r>
           </w:p>
         </w:tc>
@@ -12269,7 +12327,7 @@
                 <w:sz w:val="24"/>
                 <w:szCs w:val="24"/>
               </w:rPr>
-              <w:t>6</w:t>
+              <w:t>27</w:t>
             </w:r>
           </w:p>
         </w:tc>
@@ -12303,7 +12361,7 @@
                 <w:sz w:val="24"/>
                 <w:szCs w:val="24"/>
               </w:rPr>
-              <w:t>7</w:t>
+              <w:t>28</w:t>
             </w:r>
           </w:p>
         </w:tc>
@@ -12337,7 +12395,7 @@
                 <w:sz w:val="24"/>
                 <w:szCs w:val="24"/>
               </w:rPr>
-              <w:t>8</w:t>
+              <w:t>29</w:t>
             </w:r>
           </w:p>
         </w:tc>
@@ -12371,7 +12429,7 @@
                 <w:sz w:val="24"/>
                 <w:szCs w:val="24"/>
               </w:rPr>
-              <w:t>9</w:t>
+              <w:t>30</w:t>
             </w:r>
           </w:p>
         </w:tc>
@@ -12398,33 +12456,6 @@
                 <w:szCs w:val="16"/>
               </w:rPr>
             </w:pPr>
-            <w:r>
-              <w:rPr>
-                <w:rFonts w:ascii="Garamond" w:eastAsia="Garamond" w:hAnsi="Garamond" w:cs="Garamond"/>
-                <w:sz w:val="16"/>
-                <w:szCs w:val="16"/>
-              </w:rPr>
-              <w:t>Group Meeting:</w:t>
-            </w:r>
-          </w:p>
-          <w:p>
-            <w:pPr>
-              <w:widowControl w:val="0"/>
-              <w:spacing w:line="240" w:lineRule="auto"/>
-              <w:rPr>
-                <w:rFonts w:ascii="Garamond" w:eastAsia="Garamond" w:hAnsi="Garamond" w:cs="Garamond"/>
-                <w:sz w:val="16"/>
-                <w:szCs w:val="16"/>
-              </w:rPr>
-            </w:pPr>
-            <w:r>
-              <w:rPr>
-                <w:rFonts w:ascii="Garamond" w:eastAsia="Garamond" w:hAnsi="Garamond" w:cs="Garamond"/>
-                <w:sz w:val="16"/>
-                <w:szCs w:val="16"/>
-              </w:rPr>
-              <w:t>Iteration 1 Planning and introduction to Jira</w:t>
-            </w:r>
           </w:p>
         </w:tc>
         <w:tc>
@@ -12476,311 +12507,20 @@
             <w:r>
               <w:rPr>
                 <w:rFonts w:ascii="Garamond" w:eastAsia="Garamond" w:hAnsi="Garamond" w:cs="Garamond"/>
-                <w:sz w:val="16"/>
-                <w:szCs w:val="16"/>
-              </w:rPr>
-              <w:t>Client Meeting: discussed the user story with client if clarification is needed</w:t>
-            </w:r>
-          </w:p>
-        </w:tc>
-        <w:tc>
-          <w:tcPr>
-            <w:tcW w:w="1320" w:type="dxa"/>
-            <w:shd w:val="clear" w:color="auto" w:fill="auto"/>
-            <w:tcMar>
-              <w:top w:w="100" w:type="dxa"/>
-              <w:left w:w="100" w:type="dxa"/>
-              <w:bottom w:w="100" w:type="dxa"/>
-              <w:right w:w="100" w:type="dxa"/>
-            </w:tcMar>
-          </w:tcPr>
-          <w:p>
-            <w:pPr>
-              <w:widowControl w:val="0"/>
-              <w:spacing w:line="240" w:lineRule="auto"/>
-              <w:rPr>
-                <w:rFonts w:ascii="Garamond" w:eastAsia="Garamond" w:hAnsi="Garamond" w:cs="Garamond"/>
                 <w:b/>
                 <w:sz w:val="16"/>
                 <w:szCs w:val="16"/>
               </w:rPr>
-            </w:pPr>
-            <w:r>
-              <w:rPr>
-                <w:rFonts w:ascii="Garamond" w:eastAsia="Garamond" w:hAnsi="Garamond" w:cs="Garamond"/>
-                <w:sz w:val="16"/>
-                <w:szCs w:val="16"/>
-              </w:rPr>
-              <w:t>Member</w:t>
-            </w:r>
-            <w:r>
-              <w:rPr>
-                <w:rFonts w:ascii="Garamond" w:eastAsia="Garamond" w:hAnsi="Garamond" w:cs="Garamond"/>
-                <w:sz w:val="16"/>
-                <w:szCs w:val="16"/>
-              </w:rPr>
-              <w:t xml:space="preserve"> </w:t>
-            </w:r>
-            <w:r>
-              <w:rPr>
-                <w:rFonts w:ascii="Garamond" w:eastAsia="Garamond" w:hAnsi="Garamond" w:cs="Garamond"/>
-                <w:sz w:val="16"/>
-                <w:szCs w:val="16"/>
-              </w:rPr>
-              <w:t xml:space="preserve">2 </w:t>
-            </w:r>
-            <w:r>
-              <w:rPr>
-                <w:rFonts w:ascii="Garamond" w:eastAsia="Garamond" w:hAnsi="Garamond" w:cs="Garamond"/>
-                <w:sz w:val="16"/>
-                <w:szCs w:val="16"/>
-              </w:rPr>
-              <w:t xml:space="preserve">set up android components and architectures </w:t>
-            </w:r>
-          </w:p>
-        </w:tc>
-        <w:tc>
-          <w:tcPr>
-            <w:tcW w:w="1155" w:type="dxa"/>
-            <w:shd w:val="clear" w:color="auto" w:fill="auto"/>
-            <w:tcMar>
-              <w:top w:w="100" w:type="dxa"/>
-              <w:left w:w="100" w:type="dxa"/>
-              <w:bottom w:w="100" w:type="dxa"/>
-              <w:right w:w="100" w:type="dxa"/>
-            </w:tcMar>
-          </w:tcPr>
-          <w:p>
-            <w:pPr>
-              <w:widowControl w:val="0"/>
-              <w:spacing w:line="240" w:lineRule="auto"/>
-              <w:rPr>
-                <w:rFonts w:ascii="Garamond" w:eastAsia="Garamond" w:hAnsi="Garamond" w:cs="Garamond"/>
-                <w:sz w:val="16"/>
-                <w:szCs w:val="16"/>
-              </w:rPr>
-            </w:pPr>
-            <w:r>
-              <w:rPr>
-                <w:rFonts w:ascii="Garamond" w:eastAsia="Garamond" w:hAnsi="Garamond" w:cs="Garamond"/>
-                <w:sz w:val="16"/>
-                <w:szCs w:val="16"/>
-              </w:rPr>
-              <w:t xml:space="preserve">Sarah set up firebase </w:t>
-            </w:r>
-          </w:p>
-        </w:tc>
-        <w:tc>
-          <w:tcPr>
-            <w:tcW w:w="1245" w:type="dxa"/>
-            <w:shd w:val="clear" w:color="auto" w:fill="auto"/>
-            <w:tcMar>
-              <w:top w:w="100" w:type="dxa"/>
-              <w:left w:w="100" w:type="dxa"/>
-              <w:bottom w:w="100" w:type="dxa"/>
-              <w:right w:w="100" w:type="dxa"/>
-            </w:tcMar>
-          </w:tcPr>
-          <w:p>
-            <w:pPr>
-              <w:widowControl w:val="0"/>
-              <w:spacing w:line="240" w:lineRule="auto"/>
-              <w:rPr>
-                <w:rFonts w:ascii="Garamond" w:eastAsia="Garamond" w:hAnsi="Garamond" w:cs="Garamond"/>
-                <w:sz w:val="16"/>
-                <w:szCs w:val="16"/>
-              </w:rPr>
-            </w:pPr>
-            <w:r>
-              <w:rPr>
-                <w:rFonts w:ascii="Garamond" w:eastAsia="Garamond" w:hAnsi="Garamond" w:cs="Garamond"/>
-                <w:sz w:val="16"/>
-                <w:szCs w:val="16"/>
-              </w:rPr>
-              <w:t>Member</w:t>
-            </w:r>
-            <w:r>
-              <w:rPr>
-                <w:rFonts w:ascii="Garamond" w:eastAsia="Garamond" w:hAnsi="Garamond" w:cs="Garamond"/>
-                <w:sz w:val="16"/>
-                <w:szCs w:val="16"/>
-              </w:rPr>
-              <w:t xml:space="preserve"> </w:t>
-            </w:r>
-            <w:r>
-              <w:rPr>
-                <w:rFonts w:ascii="Garamond" w:eastAsia="Garamond" w:hAnsi="Garamond" w:cs="Garamond"/>
-                <w:sz w:val="16"/>
-                <w:szCs w:val="16"/>
-              </w:rPr>
-              <w:t xml:space="preserve">1 </w:t>
-            </w:r>
-            <w:r>
-              <w:rPr>
-                <w:rFonts w:ascii="Garamond" w:eastAsia="Garamond" w:hAnsi="Garamond" w:cs="Garamond"/>
-                <w:sz w:val="16"/>
-                <w:szCs w:val="16"/>
-              </w:rPr>
-              <w:t>connected firebase with GitLab repo</w:t>
-            </w:r>
-          </w:p>
-        </w:tc>
-        <w:tc>
-          <w:tcPr>
-            <w:tcW w:w="1350" w:type="dxa"/>
-            <w:shd w:val="clear" w:color="auto" w:fill="auto"/>
-            <w:tcMar>
-              <w:top w:w="100" w:type="dxa"/>
-              <w:left w:w="100" w:type="dxa"/>
-              <w:bottom w:w="100" w:type="dxa"/>
-              <w:right w:w="100" w:type="dxa"/>
-            </w:tcMar>
-          </w:tcPr>
-          <w:p>
-            <w:pPr>
-              <w:widowControl w:val="0"/>
-              <w:spacing w:line="240" w:lineRule="auto"/>
-              <w:rPr>
-                <w:rFonts w:ascii="Garamond" w:eastAsia="Garamond" w:hAnsi="Garamond" w:cs="Garamond"/>
-                <w:sz w:val="16"/>
-                <w:szCs w:val="16"/>
-              </w:rPr>
-            </w:pPr>
-          </w:p>
-        </w:tc>
-      </w:tr>
-      <w:tr>
-        <w:tc>
-          <w:tcPr>
-            <w:tcW w:w="1350" w:type="dxa"/>
-            <w:shd w:val="clear" w:color="auto" w:fill="auto"/>
-            <w:tcMar>
-              <w:top w:w="100" w:type="dxa"/>
-              <w:left w:w="100" w:type="dxa"/>
-              <w:bottom w:w="100" w:type="dxa"/>
-              <w:right w:w="100" w:type="dxa"/>
-            </w:tcMar>
-          </w:tcPr>
-          <w:p>
-            <w:pPr>
-              <w:widowControl w:val="0"/>
-              <w:spacing w:line="240" w:lineRule="auto"/>
+              <w:t xml:space="preserve">User story 2 group meeting: Members 2, </w:t>
+            </w:r>
+            <w:r>
               <w:rPr>
                 <w:rFonts w:ascii="Garamond" w:eastAsia="Garamond" w:hAnsi="Garamond" w:cs="Garamond"/>
                 <w:b/>
                 <w:sz w:val="16"/>
                 <w:szCs w:val="16"/>
               </w:rPr>
-            </w:pPr>
-          </w:p>
-        </w:tc>
-        <w:tc>
-          <w:tcPr>
-            <w:tcW w:w="1350" w:type="dxa"/>
-            <w:shd w:val="clear" w:color="auto" w:fill="auto"/>
-            <w:tcMar>
-              <w:top w:w="100" w:type="dxa"/>
-              <w:left w:w="100" w:type="dxa"/>
-              <w:bottom w:w="100" w:type="dxa"/>
-              <w:right w:w="100" w:type="dxa"/>
-            </w:tcMar>
-          </w:tcPr>
-          <w:p>
-            <w:pPr>
-              <w:widowControl w:val="0"/>
-              <w:spacing w:line="240" w:lineRule="auto"/>
-              <w:rPr>
-                <w:rFonts w:ascii="Garamond" w:eastAsia="Garamond" w:hAnsi="Garamond" w:cs="Garamond"/>
-                <w:sz w:val="16"/>
-                <w:szCs w:val="16"/>
-              </w:rPr>
-            </w:pPr>
-          </w:p>
-        </w:tc>
-        <w:tc>
-          <w:tcPr>
-            <w:tcW w:w="1590" w:type="dxa"/>
-            <w:shd w:val="clear" w:color="auto" w:fill="auto"/>
-            <w:tcMar>
-              <w:top w:w="100" w:type="dxa"/>
-              <w:left w:w="100" w:type="dxa"/>
-              <w:bottom w:w="100" w:type="dxa"/>
-              <w:right w:w="100" w:type="dxa"/>
-            </w:tcMar>
-          </w:tcPr>
-          <w:p>
-            <w:pPr>
-              <w:widowControl w:val="0"/>
-              <w:spacing w:line="240" w:lineRule="auto"/>
-              <w:rPr>
-                <w:rFonts w:ascii="Garamond" w:eastAsia="Garamond" w:hAnsi="Garamond" w:cs="Garamond"/>
-                <w:sz w:val="16"/>
-                <w:szCs w:val="16"/>
-              </w:rPr>
-            </w:pPr>
-            <w:r>
-              <w:rPr>
-                <w:rFonts w:ascii="Garamond" w:eastAsia="Garamond" w:hAnsi="Garamond" w:cs="Garamond"/>
-                <w:sz w:val="16"/>
-                <w:szCs w:val="16"/>
-              </w:rPr>
-              <w:t>Memb</w:t>
-            </w:r>
-            <w:r>
-              <w:rPr>
-                <w:rFonts w:ascii="Garamond" w:eastAsia="Garamond" w:hAnsi="Garamond" w:cs="Garamond"/>
-                <w:sz w:val="16"/>
-                <w:szCs w:val="16"/>
-              </w:rPr>
-              <w:t>e</w:t>
-            </w:r>
-            <w:r>
-              <w:rPr>
-                <w:rFonts w:ascii="Garamond" w:eastAsia="Garamond" w:hAnsi="Garamond" w:cs="Garamond"/>
-                <w:sz w:val="16"/>
-                <w:szCs w:val="16"/>
-              </w:rPr>
-              <w:t>r 3</w:t>
-            </w:r>
-            <w:r>
-              <w:rPr>
-                <w:rFonts w:ascii="Garamond" w:eastAsia="Garamond" w:hAnsi="Garamond" w:cs="Garamond"/>
-                <w:sz w:val="16"/>
-                <w:szCs w:val="16"/>
-              </w:rPr>
-              <w:t xml:space="preserve"> set up GitLab and </w:t>
-            </w:r>
-            <w:r>
-              <w:rPr>
-                <w:rFonts w:ascii="Garamond" w:eastAsia="Garamond" w:hAnsi="Garamond" w:cs="Garamond"/>
-                <w:sz w:val="16"/>
-                <w:szCs w:val="16"/>
-              </w:rPr>
-              <w:t>Member</w:t>
-            </w:r>
-            <w:r>
-              <w:rPr>
-                <w:rFonts w:ascii="Garamond" w:eastAsia="Garamond" w:hAnsi="Garamond" w:cs="Garamond"/>
-                <w:sz w:val="16"/>
-                <w:szCs w:val="16"/>
-              </w:rPr>
-              <w:t xml:space="preserve"> </w:t>
-            </w:r>
-            <w:r>
-              <w:rPr>
-                <w:rFonts w:ascii="Garamond" w:eastAsia="Garamond" w:hAnsi="Garamond" w:cs="Garamond"/>
-                <w:sz w:val="16"/>
-                <w:szCs w:val="16"/>
-              </w:rPr>
-              <w:t>4</w:t>
-            </w:r>
-            <w:r>
-              <w:rPr>
-                <w:rFonts w:ascii="Garamond" w:eastAsia="Garamond" w:hAnsi="Garamond" w:cs="Garamond"/>
-                <w:sz w:val="16"/>
-                <w:szCs w:val="16"/>
-              </w:rPr>
-              <w:t>set up Jira</w:t>
+              <w:t>4 &amp; 8 discussed Ats and distributed the tasks</w:t>
             </w:r>
           </w:p>
         </w:tc>
@@ -12806,11 +12546,138 @@
                 <w:szCs w:val="16"/>
               </w:rPr>
             </w:pPr>
+            <w:r>
+              <w:rPr>
+                <w:rFonts w:ascii="Garamond" w:eastAsia="Garamond" w:hAnsi="Garamond" w:cs="Garamond"/>
+                <w:sz w:val="16"/>
+                <w:szCs w:val="16"/>
+              </w:rPr>
+              <w:t>Member</w:t>
+            </w:r>
+            <w:r>
+              <w:rPr>
+                <w:rFonts w:ascii="Garamond" w:eastAsia="Garamond" w:hAnsi="Garamond" w:cs="Garamond"/>
+                <w:sz w:val="16"/>
+                <w:szCs w:val="16"/>
+              </w:rPr>
+              <w:t xml:space="preserve"> </w:t>
+            </w:r>
+            <w:r>
+              <w:rPr>
+                <w:rFonts w:ascii="Garamond" w:eastAsia="Garamond" w:hAnsi="Garamond" w:cs="Garamond"/>
+                <w:sz w:val="16"/>
+                <w:szCs w:val="16"/>
+              </w:rPr>
+              <w:t xml:space="preserve">2 </w:t>
+            </w:r>
+            <w:r>
+              <w:rPr>
+                <w:rFonts w:ascii="Garamond" w:eastAsia="Garamond" w:hAnsi="Garamond" w:cs="Garamond"/>
+                <w:sz w:val="16"/>
+                <w:szCs w:val="16"/>
+              </w:rPr>
+              <w:t xml:space="preserve">set up android components and architectures </w:t>
+            </w:r>
           </w:p>
         </w:tc>
         <w:tc>
           <w:tcPr>
             <w:tcW w:w="1155" w:type="dxa"/>
+            <w:shd w:val="clear" w:color="auto" w:fill="auto"/>
+            <w:tcMar>
+              <w:top w:w="100" w:type="dxa"/>
+              <w:left w:w="100" w:type="dxa"/>
+              <w:bottom w:w="100" w:type="dxa"/>
+              <w:right w:w="100" w:type="dxa"/>
+            </w:tcMar>
+          </w:tcPr>
+          <w:p>
+            <w:pPr>
+              <w:widowControl w:val="0"/>
+              <w:spacing w:line="240" w:lineRule="auto"/>
+              <w:rPr>
+                <w:rFonts w:ascii="Garamond" w:eastAsia="Garamond" w:hAnsi="Garamond" w:cs="Garamond"/>
+                <w:sz w:val="16"/>
+                <w:szCs w:val="16"/>
+              </w:rPr>
+            </w:pPr>
+            <w:r>
+              <w:rPr>
+                <w:rFonts w:ascii="Garamond" w:eastAsia="Garamond" w:hAnsi="Garamond" w:cs="Garamond"/>
+                <w:sz w:val="16"/>
+                <w:szCs w:val="16"/>
+              </w:rPr>
+              <w:t>Member 2 created UI</w:t>
+            </w:r>
+          </w:p>
+        </w:tc>
+        <w:tc>
+          <w:tcPr>
+            <w:tcW w:w="1245" w:type="dxa"/>
+            <w:shd w:val="clear" w:color="auto" w:fill="auto"/>
+            <w:tcMar>
+              <w:top w:w="100" w:type="dxa"/>
+              <w:left w:w="100" w:type="dxa"/>
+              <w:bottom w:w="100" w:type="dxa"/>
+              <w:right w:w="100" w:type="dxa"/>
+            </w:tcMar>
+          </w:tcPr>
+          <w:p>
+            <w:pPr>
+              <w:widowControl w:val="0"/>
+              <w:spacing w:line="240" w:lineRule="auto"/>
+              <w:rPr>
+                <w:rFonts w:ascii="Garamond" w:eastAsia="Garamond" w:hAnsi="Garamond" w:cs="Garamond"/>
+                <w:sz w:val="16"/>
+                <w:szCs w:val="16"/>
+              </w:rPr>
+            </w:pPr>
+            <w:r>
+              <w:rPr>
+                <w:rFonts w:ascii="Garamond" w:eastAsia="Garamond" w:hAnsi="Garamond" w:cs="Garamond"/>
+                <w:sz w:val="16"/>
+                <w:szCs w:val="16"/>
+              </w:rPr>
+              <w:t>User story 2: members 2 &amp; 4 implemented 4 AT tests</w:t>
+            </w:r>
+          </w:p>
+        </w:tc>
+        <w:tc>
+          <w:tcPr>
+            <w:tcW w:w="1350" w:type="dxa"/>
+            <w:shd w:val="clear" w:color="auto" w:fill="auto"/>
+            <w:tcMar>
+              <w:top w:w="100" w:type="dxa"/>
+              <w:left w:w="100" w:type="dxa"/>
+              <w:bottom w:w="100" w:type="dxa"/>
+              <w:right w:w="100" w:type="dxa"/>
+            </w:tcMar>
+          </w:tcPr>
+          <w:p>
+            <w:pPr>
+              <w:widowControl w:val="0"/>
+              <w:spacing w:line="240" w:lineRule="auto"/>
+              <w:rPr>
+                <w:rFonts w:ascii="Garamond" w:eastAsia="Garamond" w:hAnsi="Garamond" w:cs="Garamond"/>
+                <w:sz w:val="16"/>
+                <w:szCs w:val="16"/>
+              </w:rPr>
+            </w:pPr>
+            <w:r>
+              <w:rPr>
+                <w:rFonts w:ascii="Garamond" w:eastAsia="Garamond" w:hAnsi="Garamond" w:cs="Garamond"/>
+                <w:sz w:val="16"/>
+                <w:szCs w:val="16"/>
+              </w:rPr>
+              <w:t xml:space="preserve">User story 2: member 8 implemented 2 AT tests </w:t>
+            </w:r>
+          </w:p>
+        </w:tc>
+      </w:tr>
+      <w:tr>
+        <w:tc>
+          <w:tcPr>
+            <w:tcW w:w="1350" w:type="dxa"/>
             <w:shd w:val="clear" w:color="auto" w:fill="auto"/>
             <w:tcMar>
               <w:top w:w="100" w:type="dxa"/>
@@ -12834,7 +12701,117 @@
         </w:tc>
         <w:tc>
           <w:tcPr>
-            <w:tcW w:w="1245" w:type="dxa"/>
+            <w:tcW w:w="1350" w:type="dxa"/>
+            <w:shd w:val="clear" w:color="auto" w:fill="auto"/>
+            <w:tcMar>
+              <w:top w:w="100" w:type="dxa"/>
+              <w:left w:w="100" w:type="dxa"/>
+              <w:bottom w:w="100" w:type="dxa"/>
+              <w:right w:w="100" w:type="dxa"/>
+            </w:tcMar>
+          </w:tcPr>
+          <w:p>
+            <w:pPr>
+              <w:widowControl w:val="0"/>
+              <w:spacing w:line="240" w:lineRule="auto"/>
+              <w:rPr>
+                <w:rFonts w:ascii="Garamond" w:eastAsia="Garamond" w:hAnsi="Garamond" w:cs="Garamond"/>
+                <w:sz w:val="16"/>
+                <w:szCs w:val="16"/>
+              </w:rPr>
+            </w:pPr>
+          </w:p>
+        </w:tc>
+        <w:tc>
+          <w:tcPr>
+            <w:tcW w:w="1590" w:type="dxa"/>
+            <w:shd w:val="clear" w:color="auto" w:fill="auto"/>
+            <w:tcMar>
+              <w:top w:w="100" w:type="dxa"/>
+              <w:left w:w="100" w:type="dxa"/>
+              <w:bottom w:w="100" w:type="dxa"/>
+              <w:right w:w="100" w:type="dxa"/>
+            </w:tcMar>
+          </w:tcPr>
+          <w:p>
+            <w:pPr>
+              <w:widowControl w:val="0"/>
+              <w:spacing w:line="240" w:lineRule="auto"/>
+              <w:rPr>
+                <w:rFonts w:ascii="Garamond" w:eastAsia="Garamond" w:hAnsi="Garamond" w:cs="Garamond"/>
+                <w:sz w:val="16"/>
+                <w:szCs w:val="16"/>
+              </w:rPr>
+            </w:pPr>
+            <w:r>
+              <w:rPr>
+                <w:rFonts w:ascii="Garamond" w:eastAsia="Garamond" w:hAnsi="Garamond" w:cs="Garamond"/>
+                <w:sz w:val="16"/>
+                <w:szCs w:val="16"/>
+              </w:rPr>
+              <w:t>Memb</w:t>
+            </w:r>
+            <w:r>
+              <w:rPr>
+                <w:rFonts w:ascii="Garamond" w:eastAsia="Garamond" w:hAnsi="Garamond" w:cs="Garamond"/>
+                <w:sz w:val="16"/>
+                <w:szCs w:val="16"/>
+              </w:rPr>
+              <w:t>e</w:t>
+            </w:r>
+            <w:r>
+              <w:rPr>
+                <w:rFonts w:ascii="Garamond" w:eastAsia="Garamond" w:hAnsi="Garamond" w:cs="Garamond"/>
+                <w:sz w:val="16"/>
+                <w:szCs w:val="16"/>
+              </w:rPr>
+              <w:t>r 3</w:t>
+            </w:r>
+            <w:r>
+              <w:rPr>
+                <w:rFonts w:ascii="Garamond" w:eastAsia="Garamond" w:hAnsi="Garamond" w:cs="Garamond"/>
+                <w:sz w:val="16"/>
+                <w:szCs w:val="16"/>
+              </w:rPr>
+              <w:t xml:space="preserve"> set up GitLab and </w:t>
+            </w:r>
+            <w:r>
+              <w:rPr>
+                <w:rFonts w:ascii="Garamond" w:eastAsia="Garamond" w:hAnsi="Garamond" w:cs="Garamond"/>
+                <w:sz w:val="16"/>
+                <w:szCs w:val="16"/>
+              </w:rPr>
+              <w:t>Member</w:t>
+            </w:r>
+            <w:r>
+              <w:rPr>
+                <w:rFonts w:ascii="Garamond" w:eastAsia="Garamond" w:hAnsi="Garamond" w:cs="Garamond"/>
+                <w:sz w:val="16"/>
+                <w:szCs w:val="16"/>
+              </w:rPr>
+              <w:t xml:space="preserve"> </w:t>
+            </w:r>
+            <w:r>
+              <w:rPr>
+                <w:rFonts w:ascii="Garamond" w:eastAsia="Garamond" w:hAnsi="Garamond" w:cs="Garamond"/>
+                <w:sz w:val="16"/>
+                <w:szCs w:val="16"/>
+              </w:rPr>
+              <w:t>4</w:t>
+            </w:r>
+            <w:r>
+              <w:rPr>
+                <w:rFonts w:ascii="Garamond" w:eastAsia="Garamond" w:hAnsi="Garamond" w:cs="Garamond"/>
+                <w:sz w:val="16"/>
+                <w:szCs w:val="16"/>
+              </w:rPr>
+              <w:t>set up Jira</w:t>
+            </w:r>
+          </w:p>
+        </w:tc>
+        <w:tc>
+          <w:tcPr>
+            <w:tcW w:w="1320" w:type="dxa"/>
             <w:shd w:val="clear" w:color="auto" w:fill="auto"/>
             <w:tcMar>
               <w:top w:w="100" w:type="dxa"/>
@@ -12854,6 +12831,103 @@
                 <w:szCs w:val="16"/>
               </w:rPr>
             </w:pPr>
+          </w:p>
+        </w:tc>
+        <w:tc>
+          <w:tcPr>
+            <w:tcW w:w="1155" w:type="dxa"/>
+            <w:shd w:val="clear" w:color="auto" w:fill="auto"/>
+            <w:tcMar>
+              <w:top w:w="100" w:type="dxa"/>
+              <w:left w:w="100" w:type="dxa"/>
+              <w:bottom w:w="100" w:type="dxa"/>
+              <w:right w:w="100" w:type="dxa"/>
+            </w:tcMar>
+          </w:tcPr>
+          <w:p>
+            <w:pPr>
+              <w:widowControl w:val="0"/>
+              <w:spacing w:line="240" w:lineRule="auto"/>
+              <w:rPr>
+                <w:rFonts w:ascii="Garamond" w:eastAsia="Garamond" w:hAnsi="Garamond" w:cs="Garamond"/>
+                <w:b/>
+                <w:sz w:val="16"/>
+                <w:szCs w:val="16"/>
+              </w:rPr>
+            </w:pPr>
+            <w:r>
+              <w:rPr>
+                <w:rFonts w:ascii="Garamond" w:eastAsia="Garamond" w:hAnsi="Garamond" w:cs="Garamond"/>
+                <w:b/>
+                <w:sz w:val="16"/>
+                <w:szCs w:val="16"/>
+              </w:rPr>
+              <w:t xml:space="preserve">User story 2 members faced and resolved issues </w:t>
+            </w:r>
+            <w:proofErr w:type="spellStart"/>
+            <w:r>
+              <w:rPr>
+                <w:rFonts w:ascii="Garamond" w:eastAsia="Garamond" w:hAnsi="Garamond" w:cs="Garamond"/>
+                <w:b/>
+                <w:sz w:val="16"/>
+                <w:szCs w:val="16"/>
+              </w:rPr>
+              <w:t>regrading</w:t>
+            </w:r>
+            <w:proofErr w:type="spellEnd"/>
+            <w:r>
+              <w:rPr>
+                <w:rFonts w:ascii="Garamond" w:eastAsia="Garamond" w:hAnsi="Garamond" w:cs="Garamond"/>
+                <w:b/>
+                <w:sz w:val="16"/>
+                <w:szCs w:val="16"/>
+              </w:rPr>
+              <w:t xml:space="preserve"> expresso test setup</w:t>
+            </w:r>
+          </w:p>
+        </w:tc>
+        <w:tc>
+          <w:tcPr>
+            <w:tcW w:w="1245" w:type="dxa"/>
+            <w:shd w:val="clear" w:color="auto" w:fill="auto"/>
+            <w:tcMar>
+              <w:top w:w="100" w:type="dxa"/>
+              <w:left w:w="100" w:type="dxa"/>
+              <w:bottom w:w="100" w:type="dxa"/>
+              <w:right w:w="100" w:type="dxa"/>
+            </w:tcMar>
+          </w:tcPr>
+          <w:p>
+            <w:pPr>
+              <w:widowControl w:val="0"/>
+              <w:spacing w:line="240" w:lineRule="auto"/>
+              <w:rPr>
+                <w:rFonts w:ascii="Garamond" w:eastAsia="Garamond" w:hAnsi="Garamond" w:cs="Garamond"/>
+                <w:b/>
+                <w:sz w:val="16"/>
+                <w:szCs w:val="16"/>
+              </w:rPr>
+            </w:pPr>
+            <w:r>
+              <w:rPr>
+                <w:rFonts w:ascii="Garamond" w:eastAsia="Garamond" w:hAnsi="Garamond" w:cs="Garamond"/>
+                <w:b/>
+                <w:sz w:val="16"/>
+                <w:szCs w:val="16"/>
+              </w:rPr>
+              <w:t xml:space="preserve">User story 2: member 4 implemented email validation using </w:t>
+            </w:r>
+            <w:proofErr w:type="spellStart"/>
+            <w:r>
+              <w:rPr>
+                <w:rFonts w:ascii="Garamond" w:eastAsia="Garamond" w:hAnsi="Garamond" w:cs="Garamond"/>
+                <w:b/>
+                <w:sz w:val="16"/>
+                <w:szCs w:val="16"/>
+              </w:rPr>
+              <w:t>RegEx</w:t>
+            </w:r>
+            <w:proofErr w:type="spellEnd"/>
           </w:p>
         </w:tc>
         <w:tc>
@@ -12915,211 +12989,220 @@
                 <w:sz w:val="24"/>
                 <w:szCs w:val="24"/>
               </w:rPr>
-              <w:t>10</w:t>
-            </w:r>
-          </w:p>
-        </w:tc>
-        <w:tc>
-          <w:tcPr>
-            <w:tcW w:w="1350" w:type="dxa"/>
-            <w:shd w:val="clear" w:color="auto" w:fill="EFEFEF"/>
-            <w:tcMar>
-              <w:top w:w="100" w:type="dxa"/>
-              <w:left w:w="100" w:type="dxa"/>
-              <w:bottom w:w="100" w:type="dxa"/>
-              <w:right w:w="100" w:type="dxa"/>
-            </w:tcMar>
-          </w:tcPr>
-          <w:p>
-            <w:pPr>
-              <w:widowControl w:val="0"/>
-              <w:spacing w:line="240" w:lineRule="auto"/>
-              <w:jc w:val="center"/>
+              <w:t>3</w:t>
+            </w:r>
+            <w:r>
               <w:rPr>
                 <w:rFonts w:ascii="Garamond" w:eastAsia="Garamond" w:hAnsi="Garamond" w:cs="Garamond"/>
                 <w:b/>
                 <w:sz w:val="24"/>
                 <w:szCs w:val="24"/>
               </w:rPr>
-            </w:pPr>
-            <w:r>
+              <w:t>1</w:t>
+            </w:r>
+          </w:p>
+        </w:tc>
+        <w:tc>
+          <w:tcPr>
+            <w:tcW w:w="1350" w:type="dxa"/>
+            <w:shd w:val="clear" w:color="auto" w:fill="EFEFEF"/>
+            <w:tcMar>
+              <w:top w:w="100" w:type="dxa"/>
+              <w:left w:w="100" w:type="dxa"/>
+              <w:bottom w:w="100" w:type="dxa"/>
+              <w:right w:w="100" w:type="dxa"/>
+            </w:tcMar>
+          </w:tcPr>
+          <w:p>
+            <w:pPr>
+              <w:widowControl w:val="0"/>
+              <w:spacing w:line="240" w:lineRule="auto"/>
+              <w:jc w:val="center"/>
               <w:rPr>
                 <w:rFonts w:ascii="Garamond" w:eastAsia="Garamond" w:hAnsi="Garamond" w:cs="Garamond"/>
                 <w:b/>
                 <w:sz w:val="24"/>
                 <w:szCs w:val="24"/>
               </w:rPr>
-              <w:t>11</w:t>
-            </w:r>
-          </w:p>
-        </w:tc>
-        <w:tc>
-          <w:tcPr>
-            <w:tcW w:w="1590" w:type="dxa"/>
-            <w:shd w:val="clear" w:color="auto" w:fill="EFEFEF"/>
-            <w:tcMar>
-              <w:top w:w="100" w:type="dxa"/>
-              <w:left w:w="100" w:type="dxa"/>
-              <w:bottom w:w="100" w:type="dxa"/>
-              <w:right w:w="100" w:type="dxa"/>
-            </w:tcMar>
-          </w:tcPr>
-          <w:p>
-            <w:pPr>
-              <w:widowControl w:val="0"/>
-              <w:spacing w:line="240" w:lineRule="auto"/>
-              <w:jc w:val="center"/>
+            </w:pPr>
+            <w:r>
               <w:rPr>
                 <w:rFonts w:ascii="Garamond" w:eastAsia="Garamond" w:hAnsi="Garamond" w:cs="Garamond"/>
                 <w:b/>
                 <w:sz w:val="24"/>
                 <w:szCs w:val="24"/>
               </w:rPr>
-            </w:pPr>
-            <w:r>
+              <w:t>1</w:t>
+            </w:r>
+          </w:p>
+        </w:tc>
+        <w:tc>
+          <w:tcPr>
+            <w:tcW w:w="1590" w:type="dxa"/>
+            <w:shd w:val="clear" w:color="auto" w:fill="EFEFEF"/>
+            <w:tcMar>
+              <w:top w:w="100" w:type="dxa"/>
+              <w:left w:w="100" w:type="dxa"/>
+              <w:bottom w:w="100" w:type="dxa"/>
+              <w:right w:w="100" w:type="dxa"/>
+            </w:tcMar>
+          </w:tcPr>
+          <w:p>
+            <w:pPr>
+              <w:widowControl w:val="0"/>
+              <w:spacing w:line="240" w:lineRule="auto"/>
+              <w:jc w:val="center"/>
               <w:rPr>
                 <w:rFonts w:ascii="Garamond" w:eastAsia="Garamond" w:hAnsi="Garamond" w:cs="Garamond"/>
                 <w:b/>
                 <w:sz w:val="24"/>
                 <w:szCs w:val="24"/>
               </w:rPr>
-              <w:t>12</w:t>
-            </w:r>
-          </w:p>
-        </w:tc>
-        <w:tc>
-          <w:tcPr>
-            <w:tcW w:w="1320" w:type="dxa"/>
-            <w:shd w:val="clear" w:color="auto" w:fill="EFEFEF"/>
-            <w:tcMar>
-              <w:top w:w="100" w:type="dxa"/>
-              <w:left w:w="100" w:type="dxa"/>
-              <w:bottom w:w="100" w:type="dxa"/>
-              <w:right w:w="100" w:type="dxa"/>
-            </w:tcMar>
-          </w:tcPr>
-          <w:p>
-            <w:pPr>
-              <w:widowControl w:val="0"/>
-              <w:spacing w:line="240" w:lineRule="auto"/>
-              <w:jc w:val="center"/>
+            </w:pPr>
+            <w:r>
               <w:rPr>
                 <w:rFonts w:ascii="Garamond" w:eastAsia="Garamond" w:hAnsi="Garamond" w:cs="Garamond"/>
                 <w:b/>
                 <w:sz w:val="24"/>
                 <w:szCs w:val="24"/>
               </w:rPr>
-            </w:pPr>
-            <w:r>
+              <w:t>2</w:t>
+            </w:r>
+          </w:p>
+        </w:tc>
+        <w:tc>
+          <w:tcPr>
+            <w:tcW w:w="1320" w:type="dxa"/>
+            <w:shd w:val="clear" w:color="auto" w:fill="EFEFEF"/>
+            <w:tcMar>
+              <w:top w:w="100" w:type="dxa"/>
+              <w:left w:w="100" w:type="dxa"/>
+              <w:bottom w:w="100" w:type="dxa"/>
+              <w:right w:w="100" w:type="dxa"/>
+            </w:tcMar>
+          </w:tcPr>
+          <w:p>
+            <w:pPr>
+              <w:widowControl w:val="0"/>
+              <w:spacing w:line="240" w:lineRule="auto"/>
+              <w:jc w:val="center"/>
               <w:rPr>
                 <w:rFonts w:ascii="Garamond" w:eastAsia="Garamond" w:hAnsi="Garamond" w:cs="Garamond"/>
                 <w:b/>
                 <w:sz w:val="24"/>
                 <w:szCs w:val="24"/>
               </w:rPr>
-              <w:t>13</w:t>
-            </w:r>
-          </w:p>
-        </w:tc>
-        <w:tc>
-          <w:tcPr>
-            <w:tcW w:w="1155" w:type="dxa"/>
-            <w:shd w:val="clear" w:color="auto" w:fill="EFEFEF"/>
-            <w:tcMar>
-              <w:top w:w="100" w:type="dxa"/>
-              <w:left w:w="100" w:type="dxa"/>
-              <w:bottom w:w="100" w:type="dxa"/>
-              <w:right w:w="100" w:type="dxa"/>
-            </w:tcMar>
-          </w:tcPr>
-          <w:p>
-            <w:pPr>
-              <w:widowControl w:val="0"/>
-              <w:spacing w:line="240" w:lineRule="auto"/>
-              <w:jc w:val="center"/>
+            </w:pPr>
+            <w:r>
               <w:rPr>
                 <w:rFonts w:ascii="Garamond" w:eastAsia="Garamond" w:hAnsi="Garamond" w:cs="Garamond"/>
                 <w:b/>
                 <w:sz w:val="24"/>
                 <w:szCs w:val="24"/>
               </w:rPr>
-            </w:pPr>
-            <w:r>
+              <w:t>3</w:t>
+            </w:r>
+          </w:p>
+        </w:tc>
+        <w:tc>
+          <w:tcPr>
+            <w:tcW w:w="1155" w:type="dxa"/>
+            <w:shd w:val="clear" w:color="auto" w:fill="EFEFEF"/>
+            <w:tcMar>
+              <w:top w:w="100" w:type="dxa"/>
+              <w:left w:w="100" w:type="dxa"/>
+              <w:bottom w:w="100" w:type="dxa"/>
+              <w:right w:w="100" w:type="dxa"/>
+            </w:tcMar>
+          </w:tcPr>
+          <w:p>
+            <w:pPr>
+              <w:widowControl w:val="0"/>
+              <w:spacing w:line="240" w:lineRule="auto"/>
+              <w:jc w:val="center"/>
               <w:rPr>
                 <w:rFonts w:ascii="Garamond" w:eastAsia="Garamond" w:hAnsi="Garamond" w:cs="Garamond"/>
                 <w:b/>
                 <w:sz w:val="24"/>
                 <w:szCs w:val="24"/>
               </w:rPr>
-              <w:t>14</w:t>
-            </w:r>
-          </w:p>
-        </w:tc>
-        <w:tc>
-          <w:tcPr>
-            <w:tcW w:w="1245" w:type="dxa"/>
-            <w:shd w:val="clear" w:color="auto" w:fill="EFEFEF"/>
-            <w:tcMar>
-              <w:top w:w="100" w:type="dxa"/>
-              <w:left w:w="100" w:type="dxa"/>
-              <w:bottom w:w="100" w:type="dxa"/>
-              <w:right w:w="100" w:type="dxa"/>
-            </w:tcMar>
-          </w:tcPr>
-          <w:p>
-            <w:pPr>
-              <w:widowControl w:val="0"/>
-              <w:spacing w:line="240" w:lineRule="auto"/>
-              <w:jc w:val="center"/>
+            </w:pPr>
+            <w:r>
               <w:rPr>
                 <w:rFonts w:ascii="Garamond" w:eastAsia="Garamond" w:hAnsi="Garamond" w:cs="Garamond"/>
                 <w:b/>
                 <w:sz w:val="24"/>
                 <w:szCs w:val="24"/>
               </w:rPr>
-            </w:pPr>
-            <w:r>
+              <w:t>4</w:t>
+            </w:r>
+          </w:p>
+        </w:tc>
+        <w:tc>
+          <w:tcPr>
+            <w:tcW w:w="1245" w:type="dxa"/>
+            <w:shd w:val="clear" w:color="auto" w:fill="EFEFEF"/>
+            <w:tcMar>
+              <w:top w:w="100" w:type="dxa"/>
+              <w:left w:w="100" w:type="dxa"/>
+              <w:bottom w:w="100" w:type="dxa"/>
+              <w:right w:w="100" w:type="dxa"/>
+            </w:tcMar>
+          </w:tcPr>
+          <w:p>
+            <w:pPr>
+              <w:widowControl w:val="0"/>
+              <w:spacing w:line="240" w:lineRule="auto"/>
+              <w:jc w:val="center"/>
               <w:rPr>
                 <w:rFonts w:ascii="Garamond" w:eastAsia="Garamond" w:hAnsi="Garamond" w:cs="Garamond"/>
                 <w:b/>
                 <w:sz w:val="24"/>
                 <w:szCs w:val="24"/>
               </w:rPr>
-              <w:t>15</w:t>
-            </w:r>
-          </w:p>
-        </w:tc>
-        <w:tc>
-          <w:tcPr>
-            <w:tcW w:w="1350" w:type="dxa"/>
-            <w:shd w:val="clear" w:color="auto" w:fill="EFEFEF"/>
-            <w:tcMar>
-              <w:top w:w="100" w:type="dxa"/>
-              <w:left w:w="100" w:type="dxa"/>
-              <w:bottom w:w="100" w:type="dxa"/>
-              <w:right w:w="100" w:type="dxa"/>
-            </w:tcMar>
-          </w:tcPr>
-          <w:p>
-            <w:pPr>
-              <w:widowControl w:val="0"/>
-              <w:spacing w:line="240" w:lineRule="auto"/>
-              <w:jc w:val="center"/>
+            </w:pPr>
+            <w:r>
               <w:rPr>
                 <w:rFonts w:ascii="Garamond" w:eastAsia="Garamond" w:hAnsi="Garamond" w:cs="Garamond"/>
                 <w:b/>
                 <w:sz w:val="24"/>
                 <w:szCs w:val="24"/>
               </w:rPr>
-            </w:pPr>
-            <w:r>
+              <w:t>5</w:t>
+            </w:r>
+          </w:p>
+        </w:tc>
+        <w:tc>
+          <w:tcPr>
+            <w:tcW w:w="1350" w:type="dxa"/>
+            <w:shd w:val="clear" w:color="auto" w:fill="EFEFEF"/>
+            <w:tcMar>
+              <w:top w:w="100" w:type="dxa"/>
+              <w:left w:w="100" w:type="dxa"/>
+              <w:bottom w:w="100" w:type="dxa"/>
+              <w:right w:w="100" w:type="dxa"/>
+            </w:tcMar>
+          </w:tcPr>
+          <w:p>
+            <w:pPr>
+              <w:widowControl w:val="0"/>
+              <w:spacing w:line="240" w:lineRule="auto"/>
+              <w:jc w:val="center"/>
               <w:rPr>
                 <w:rFonts w:ascii="Garamond" w:eastAsia="Garamond" w:hAnsi="Garamond" w:cs="Garamond"/>
                 <w:b/>
                 <w:sz w:val="24"/>
                 <w:szCs w:val="24"/>
               </w:rPr>
-              <w:t>16</w:t>
+            </w:pPr>
+            <w:r>
+              <w:rPr>
+                <w:rFonts w:ascii="Garamond" w:eastAsia="Garamond" w:hAnsi="Garamond" w:cs="Garamond"/>
+                <w:b/>
+                <w:sz w:val="24"/>
+                <w:szCs w:val="24"/>
+              </w:rPr>
+              <w:t>6</w:t>
             </w:r>
           </w:p>
         </w:tc>
@@ -13149,14 +13232,6 @@
                 <w:szCs w:val="16"/>
               </w:rPr>
             </w:pPr>
-            <w:r>
-              <w:rPr>
-                <w:rFonts w:ascii="Garamond" w:eastAsia="Garamond" w:hAnsi="Garamond" w:cs="Garamond"/>
-                <w:sz w:val="16"/>
-                <w:szCs w:val="16"/>
-              </w:rPr>
-              <w:t>Group Meeting</w:t>
-            </w:r>
           </w:p>
         </w:tc>
         <w:tc>
@@ -13204,14 +13279,6 @@
                 <w:szCs w:val="16"/>
               </w:rPr>
             </w:pPr>
-            <w:r>
-              <w:rPr>
-                <w:rFonts w:ascii="Garamond" w:eastAsia="Garamond" w:hAnsi="Garamond" w:cs="Garamond"/>
-                <w:sz w:val="16"/>
-                <w:szCs w:val="16"/>
-              </w:rPr>
-              <w:t>Client Meeting: Dropped user story 2</w:t>
-            </w:r>
           </w:p>
         </w:tc>
         <w:tc>
@@ -13265,7 +13332,7 @@
                 <w:sz w:val="16"/>
                 <w:szCs w:val="16"/>
               </w:rPr>
-              <w:t>Member 2</w:t>
+              <w:t>User story 2 meeting: discussed issues and fixes on AT4 tes</w:t>
             </w:r>
             <w:r>
               <w:rPr>
@@ -13273,7 +13340,7 @@
                 <w:sz w:val="16"/>
                 <w:szCs w:val="16"/>
               </w:rPr>
-              <w:t xml:space="preserve"> generated test report</w:t>
+              <w:t>t.</w:t>
             </w:r>
           </w:p>
         </w:tc>
@@ -13323,6 +13390,15 @@
                 <w:szCs w:val="16"/>
               </w:rPr>
             </w:pPr>
+            <w:r>
+              <w:rPr>
+                <w:rFonts w:ascii="Garamond" w:eastAsia="Garamond" w:hAnsi="Garamond" w:cs="Garamond"/>
+                <w:b/>
+                <w:sz w:val="16"/>
+                <w:szCs w:val="16"/>
+              </w:rPr>
+              <w:t>User story 1 and member 8 meeting: discusses progress and plans to integrate merges into main branch</w:t>
+            </w:r>
           </w:p>
         </w:tc>
       </w:tr>
@@ -13399,14 +13475,6 @@
                 <w:szCs w:val="16"/>
               </w:rPr>
             </w:pPr>
-            <w:r>
-              <w:rPr>
-                <w:rFonts w:ascii="Garamond" w:eastAsia="Garamond" w:hAnsi="Garamond" w:cs="Garamond"/>
-                <w:sz w:val="16"/>
-                <w:szCs w:val="16"/>
-              </w:rPr>
-              <w:t>Reassessed user story points</w:t>
-            </w:r>
           </w:p>
         </w:tc>
         <w:tc>
@@ -13455,6 +13523,15 @@
                 <w:szCs w:val="16"/>
               </w:rPr>
             </w:pPr>
+            <w:r>
+              <w:rPr>
+                <w:rFonts w:ascii="Garamond" w:eastAsia="Garamond" w:hAnsi="Garamond" w:cs="Garamond"/>
+                <w:b/>
+                <w:sz w:val="16"/>
+                <w:szCs w:val="16"/>
+              </w:rPr>
+              <w:t>Member 8: refactored code and implemented production code for AT4</w:t>
+            </w:r>
           </w:p>
         </w:tc>
         <w:tc>
@@ -13712,7 +13789,7 @@
                 <w:sz w:val="24"/>
                 <w:szCs w:val="24"/>
               </w:rPr>
-              <w:t>17</w:t>
+              <w:t>7</w:t>
             </w:r>
           </w:p>
         </w:tc>
@@ -13746,7 +13823,7 @@
                 <w:sz w:val="24"/>
                 <w:szCs w:val="24"/>
               </w:rPr>
-              <w:t>18</w:t>
+              <w:t>8</w:t>
             </w:r>
           </w:p>
         </w:tc>
@@ -13773,36 +13850,20 @@
                 <w:szCs w:val="24"/>
               </w:rPr>
             </w:pPr>
-          </w:p>
-        </w:tc>
-        <w:tc>
-          <w:tcPr>
-            <w:tcW w:w="1320" w:type="dxa"/>
-            <w:shd w:val="clear" w:color="auto" w:fill="EFEFEF"/>
-            <w:tcMar>
-              <w:top w:w="100" w:type="dxa"/>
-              <w:left w:w="100" w:type="dxa"/>
-              <w:bottom w:w="100" w:type="dxa"/>
-              <w:right w:w="100" w:type="dxa"/>
-            </w:tcMar>
-          </w:tcPr>
-          <w:p>
-            <w:pPr>
-              <w:widowControl w:val="0"/>
-              <w:spacing w:line="240" w:lineRule="auto"/>
-              <w:jc w:val="center"/>
+            <w:r>
               <w:rPr>
                 <w:rFonts w:ascii="Garamond" w:eastAsia="Garamond" w:hAnsi="Garamond" w:cs="Garamond"/>
                 <w:b/>
                 <w:sz w:val="24"/>
                 <w:szCs w:val="24"/>
               </w:rPr>
-            </w:pPr>
-          </w:p>
-        </w:tc>
-        <w:tc>
-          <w:tcPr>
-            <w:tcW w:w="1155" w:type="dxa"/>
+              <w:t>9</w:t>
+            </w:r>
+          </w:p>
+        </w:tc>
+        <w:tc>
+          <w:tcPr>
+            <w:tcW w:w="1320" w:type="dxa"/>
             <w:shd w:val="clear" w:color="auto" w:fill="EFEFEF"/>
             <w:tcMar>
               <w:top w:w="100" w:type="dxa"/>
@@ -13823,36 +13884,20 @@
                 <w:szCs w:val="24"/>
               </w:rPr>
             </w:pPr>
-          </w:p>
-        </w:tc>
-        <w:tc>
-          <w:tcPr>
-            <w:tcW w:w="1245" w:type="dxa"/>
-            <w:shd w:val="clear" w:color="auto" w:fill="EFEFEF"/>
-            <w:tcMar>
-              <w:top w:w="100" w:type="dxa"/>
-              <w:left w:w="100" w:type="dxa"/>
-              <w:bottom w:w="100" w:type="dxa"/>
-              <w:right w:w="100" w:type="dxa"/>
-            </w:tcMar>
-          </w:tcPr>
-          <w:p>
-            <w:pPr>
-              <w:widowControl w:val="0"/>
-              <w:spacing w:line="240" w:lineRule="auto"/>
-              <w:jc w:val="center"/>
+            <w:r>
               <w:rPr>
                 <w:rFonts w:ascii="Garamond" w:eastAsia="Garamond" w:hAnsi="Garamond" w:cs="Garamond"/>
                 <w:b/>
                 <w:sz w:val="24"/>
                 <w:szCs w:val="24"/>
               </w:rPr>
-            </w:pPr>
-          </w:p>
-        </w:tc>
-        <w:tc>
-          <w:tcPr>
-            <w:tcW w:w="1350" w:type="dxa"/>
+              <w:t>10</w:t>
+            </w:r>
+          </w:p>
+        </w:tc>
+        <w:tc>
+          <w:tcPr>
+            <w:tcW w:w="1155" w:type="dxa"/>
             <w:shd w:val="clear" w:color="auto" w:fill="EFEFEF"/>
             <w:tcMar>
               <w:top w:w="100" w:type="dxa"/>
@@ -13873,6 +13918,83 @@
                 <w:szCs w:val="24"/>
               </w:rPr>
             </w:pPr>
+            <w:r>
+              <w:rPr>
+                <w:rFonts w:ascii="Garamond" w:eastAsia="Garamond" w:hAnsi="Garamond" w:cs="Garamond"/>
+                <w:b/>
+                <w:sz w:val="24"/>
+                <w:szCs w:val="24"/>
+              </w:rPr>
+              <w:t>11</w:t>
+            </w:r>
+          </w:p>
+        </w:tc>
+        <w:tc>
+          <w:tcPr>
+            <w:tcW w:w="1245" w:type="dxa"/>
+            <w:shd w:val="clear" w:color="auto" w:fill="EFEFEF"/>
+            <w:tcMar>
+              <w:top w:w="100" w:type="dxa"/>
+              <w:left w:w="100" w:type="dxa"/>
+              <w:bottom w:w="100" w:type="dxa"/>
+              <w:right w:w="100" w:type="dxa"/>
+            </w:tcMar>
+          </w:tcPr>
+          <w:p>
+            <w:pPr>
+              <w:widowControl w:val="0"/>
+              <w:spacing w:line="240" w:lineRule="auto"/>
+              <w:jc w:val="center"/>
+              <w:rPr>
+                <w:rFonts w:ascii="Garamond" w:eastAsia="Garamond" w:hAnsi="Garamond" w:cs="Garamond"/>
+                <w:b/>
+                <w:sz w:val="24"/>
+                <w:szCs w:val="24"/>
+              </w:rPr>
+            </w:pPr>
+            <w:r>
+              <w:rPr>
+                <w:rFonts w:ascii="Garamond" w:eastAsia="Garamond" w:hAnsi="Garamond" w:cs="Garamond"/>
+                <w:b/>
+                <w:sz w:val="24"/>
+                <w:szCs w:val="24"/>
+              </w:rPr>
+              <w:t>12</w:t>
+            </w:r>
+          </w:p>
+        </w:tc>
+        <w:tc>
+          <w:tcPr>
+            <w:tcW w:w="1350" w:type="dxa"/>
+            <w:shd w:val="clear" w:color="auto" w:fill="EFEFEF"/>
+            <w:tcMar>
+              <w:top w:w="100" w:type="dxa"/>
+              <w:left w:w="100" w:type="dxa"/>
+              <w:bottom w:w="100" w:type="dxa"/>
+              <w:right w:w="100" w:type="dxa"/>
+            </w:tcMar>
+          </w:tcPr>
+          <w:p>
+            <w:pPr>
+              <w:widowControl w:val="0"/>
+              <w:spacing w:line="240" w:lineRule="auto"/>
+              <w:jc w:val="center"/>
+              <w:rPr>
+                <w:rFonts w:ascii="Garamond" w:eastAsia="Garamond" w:hAnsi="Garamond" w:cs="Garamond"/>
+                <w:b/>
+                <w:sz w:val="24"/>
+                <w:szCs w:val="24"/>
+              </w:rPr>
+            </w:pPr>
+            <w:r>
+              <w:rPr>
+                <w:rFonts w:ascii="Garamond" w:eastAsia="Garamond" w:hAnsi="Garamond" w:cs="Garamond"/>
+                <w:b/>
+                <w:sz w:val="24"/>
+                <w:szCs w:val="24"/>
+              </w:rPr>
+              <w:t>13</w:t>
+            </w:r>
           </w:p>
         </w:tc>
       </w:tr>
@@ -13902,82 +14024,44 @@
                 <w:szCs w:val="16"/>
               </w:rPr>
             </w:pPr>
-          </w:p>
-        </w:tc>
-        <w:tc>
-          <w:tcPr>
-            <w:tcW w:w="1350" w:type="dxa"/>
-            <w:shd w:val="clear" w:color="auto" w:fill="auto"/>
-            <w:tcMar>
-              <w:top w:w="100" w:type="dxa"/>
-              <w:left w:w="100" w:type="dxa"/>
-              <w:bottom w:w="100" w:type="dxa"/>
-              <w:right w:w="100" w:type="dxa"/>
-            </w:tcMar>
-          </w:tcPr>
-          <w:p>
-            <w:pPr>
-              <w:widowControl w:val="0"/>
-              <w:spacing w:line="240" w:lineRule="auto"/>
-              <w:rPr>
-                <w:rFonts w:ascii="Garamond" w:eastAsia="Garamond" w:hAnsi="Garamond" w:cs="Garamond"/>
-                <w:sz w:val="16"/>
-                <w:szCs w:val="16"/>
-              </w:rPr>
-            </w:pPr>
-            <w:r>
-              <w:rPr>
-                <w:rFonts w:ascii="Garamond" w:eastAsia="Garamond" w:hAnsi="Garamond" w:cs="Garamond"/>
-                <w:sz w:val="16"/>
-                <w:szCs w:val="16"/>
-              </w:rPr>
-              <w:t xml:space="preserve">Meeting after the lecture to consult </w:t>
-            </w:r>
-            <w:r>
-              <w:rPr>
-                <w:rFonts w:ascii="Garamond" w:eastAsia="Garamond" w:hAnsi="Garamond" w:cs="Garamond"/>
-                <w:sz w:val="16"/>
-                <w:szCs w:val="16"/>
-              </w:rPr>
-              <w:t>client</w:t>
-            </w:r>
-            <w:r>
-              <w:rPr>
-                <w:rFonts w:ascii="Garamond" w:eastAsia="Garamond" w:hAnsi="Garamond" w:cs="Garamond"/>
-                <w:sz w:val="16"/>
-                <w:szCs w:val="16"/>
-              </w:rPr>
-              <w:t xml:space="preserve"> about project report details</w:t>
-            </w:r>
-          </w:p>
-        </w:tc>
-        <w:tc>
-          <w:tcPr>
-            <w:tcW w:w="1590" w:type="dxa"/>
-            <w:shd w:val="clear" w:color="auto" w:fill="auto"/>
-            <w:tcMar>
-              <w:top w:w="100" w:type="dxa"/>
-              <w:left w:w="100" w:type="dxa"/>
-              <w:bottom w:w="100" w:type="dxa"/>
-              <w:right w:w="100" w:type="dxa"/>
-            </w:tcMar>
-          </w:tcPr>
-          <w:p>
-            <w:pPr>
-              <w:widowControl w:val="0"/>
-              <w:spacing w:line="240" w:lineRule="auto"/>
+            <w:r>
               <w:rPr>
                 <w:rFonts w:ascii="Garamond" w:eastAsia="Garamond" w:hAnsi="Garamond" w:cs="Garamond"/>
                 <w:b/>
                 <w:sz w:val="16"/>
                 <w:szCs w:val="16"/>
               </w:rPr>
-            </w:pPr>
-          </w:p>
-        </w:tc>
-        <w:tc>
-          <w:tcPr>
-            <w:tcW w:w="1320" w:type="dxa"/>
+              <w:lastRenderedPageBreak/>
+              <w:t>Member 1 added iteration 1 document to git repository</w:t>
+            </w:r>
+          </w:p>
+        </w:tc>
+        <w:tc>
+          <w:tcPr>
+            <w:tcW w:w="1350" w:type="dxa"/>
+            <w:shd w:val="clear" w:color="auto" w:fill="auto"/>
+            <w:tcMar>
+              <w:top w:w="100" w:type="dxa"/>
+              <w:left w:w="100" w:type="dxa"/>
+              <w:bottom w:w="100" w:type="dxa"/>
+              <w:right w:w="100" w:type="dxa"/>
+            </w:tcMar>
+          </w:tcPr>
+          <w:p>
+            <w:pPr>
+              <w:widowControl w:val="0"/>
+              <w:spacing w:line="240" w:lineRule="auto"/>
+              <w:rPr>
+                <w:rFonts w:ascii="Garamond" w:eastAsia="Garamond" w:hAnsi="Garamond" w:cs="Garamond"/>
+                <w:sz w:val="16"/>
+                <w:szCs w:val="16"/>
+              </w:rPr>
+            </w:pPr>
+          </w:p>
+        </w:tc>
+        <w:tc>
+          <w:tcPr>
+            <w:tcW w:w="1590" w:type="dxa"/>
             <w:shd w:val="clear" w:color="auto" w:fill="auto"/>
             <w:tcMar>
               <w:top w:w="100" w:type="dxa"/>
@@ -14001,7 +14085,7 @@
         </w:tc>
         <w:tc>
           <w:tcPr>
-            <w:tcW w:w="1155" w:type="dxa"/>
+            <w:tcW w:w="1320" w:type="dxa"/>
             <w:shd w:val="clear" w:color="auto" w:fill="auto"/>
             <w:tcMar>
               <w:top w:w="100" w:type="dxa"/>
@@ -14025,7 +14109,7 @@
         </w:tc>
         <w:tc>
           <w:tcPr>
-            <w:tcW w:w="1245" w:type="dxa"/>
+            <w:tcW w:w="1155" w:type="dxa"/>
             <w:shd w:val="clear" w:color="auto" w:fill="auto"/>
             <w:tcMar>
               <w:top w:w="100" w:type="dxa"/>
@@ -14045,30 +14129,72 @@
                 <w:szCs w:val="16"/>
               </w:rPr>
             </w:pPr>
-          </w:p>
-        </w:tc>
-        <w:tc>
-          <w:tcPr>
-            <w:tcW w:w="1350" w:type="dxa"/>
-            <w:shd w:val="clear" w:color="auto" w:fill="auto"/>
-            <w:tcMar>
-              <w:top w:w="100" w:type="dxa"/>
-              <w:left w:w="100" w:type="dxa"/>
-              <w:bottom w:w="100" w:type="dxa"/>
-              <w:right w:w="100" w:type="dxa"/>
-            </w:tcMar>
-          </w:tcPr>
-          <w:p>
-            <w:pPr>
-              <w:widowControl w:val="0"/>
-              <w:spacing w:line="240" w:lineRule="auto"/>
+            <w:r>
               <w:rPr>
                 <w:rFonts w:ascii="Garamond" w:eastAsia="Garamond" w:hAnsi="Garamond" w:cs="Garamond"/>
                 <w:b/>
                 <w:sz w:val="16"/>
                 <w:szCs w:val="16"/>
               </w:rPr>
-            </w:pPr>
+              <w:t>Client Meeting: dropped user story 4 and added CI/CD pipeline assets</w:t>
+            </w:r>
+          </w:p>
+        </w:tc>
+        <w:tc>
+          <w:tcPr>
+            <w:tcW w:w="1245" w:type="dxa"/>
+            <w:shd w:val="clear" w:color="auto" w:fill="auto"/>
+            <w:tcMar>
+              <w:top w:w="100" w:type="dxa"/>
+              <w:left w:w="100" w:type="dxa"/>
+              <w:bottom w:w="100" w:type="dxa"/>
+              <w:right w:w="100" w:type="dxa"/>
+            </w:tcMar>
+          </w:tcPr>
+          <w:p>
+            <w:pPr>
+              <w:widowControl w:val="0"/>
+              <w:spacing w:line="240" w:lineRule="auto"/>
+              <w:rPr>
+                <w:rFonts w:ascii="Garamond" w:eastAsia="Garamond" w:hAnsi="Garamond" w:cs="Garamond"/>
+                <w:b/>
+                <w:sz w:val="16"/>
+                <w:szCs w:val="16"/>
+              </w:rPr>
+            </w:pPr>
+          </w:p>
+        </w:tc>
+        <w:tc>
+          <w:tcPr>
+            <w:tcW w:w="1350" w:type="dxa"/>
+            <w:shd w:val="clear" w:color="auto" w:fill="auto"/>
+            <w:tcMar>
+              <w:top w:w="100" w:type="dxa"/>
+              <w:left w:w="100" w:type="dxa"/>
+              <w:bottom w:w="100" w:type="dxa"/>
+              <w:right w:w="100" w:type="dxa"/>
+            </w:tcMar>
+          </w:tcPr>
+          <w:p>
+            <w:pPr>
+              <w:widowControl w:val="0"/>
+              <w:spacing w:line="240" w:lineRule="auto"/>
+              <w:rPr>
+                <w:rFonts w:ascii="Garamond" w:eastAsia="Garamond" w:hAnsi="Garamond" w:cs="Garamond"/>
+                <w:b/>
+                <w:sz w:val="16"/>
+                <w:szCs w:val="16"/>
+              </w:rPr>
+            </w:pPr>
+            <w:r>
+              <w:rPr>
+                <w:rFonts w:ascii="Garamond" w:eastAsia="Garamond" w:hAnsi="Garamond" w:cs="Garamond"/>
+                <w:b/>
+                <w:sz w:val="16"/>
+                <w:szCs w:val="16"/>
+              </w:rPr>
+              <w:t>Member 8 worked on iteration document</w:t>
+            </w:r>
           </w:p>
         </w:tc>
       </w:tr>
@@ -14097,6 +14223,22 @@
                 <w:szCs w:val="16"/>
               </w:rPr>
             </w:pPr>
+            <w:r>
+              <w:rPr>
+                <w:rFonts w:ascii="Garamond" w:eastAsia="Garamond" w:hAnsi="Garamond" w:cs="Garamond"/>
+                <w:sz w:val="16"/>
+                <w:szCs w:val="16"/>
+              </w:rPr>
+              <w:t xml:space="preserve">User story 1 &amp; </w:t>
+            </w:r>
+            <w:r>
+              <w:rPr>
+                <w:rFonts w:ascii="Garamond" w:eastAsia="Garamond" w:hAnsi="Garamond" w:cs="Garamond"/>
+                <w:sz w:val="16"/>
+                <w:szCs w:val="16"/>
+              </w:rPr>
+              <w:t>user story 2 members discussed merges</w:t>
+            </w:r>
           </w:p>
         </w:tc>
         <w:tc>
@@ -14200,6 +14342,15 @@
                 <w:szCs w:val="16"/>
               </w:rPr>
             </w:pPr>
+            <w:r>
+              <w:rPr>
+                <w:rFonts w:ascii="Garamond" w:eastAsia="Garamond" w:hAnsi="Garamond" w:cs="Garamond"/>
+                <w:b/>
+                <w:sz w:val="16"/>
+                <w:szCs w:val="16"/>
+              </w:rPr>
+              <w:t>Fixed failing acceptance tests</w:t>
+            </w:r>
           </w:p>
         </w:tc>
         <w:tc>
@@ -14282,47 +14433,31 @@
                 <w:sz w:val="16"/>
                 <w:szCs w:val="16"/>
               </w:rPr>
-              <w:t>Member 2</w:t>
-            </w:r>
-            <w:r>
+              <w:t>Member 8: attempted to refactor and merged US1 with US2 &amp; US3. Pushed code to test branch for US1 to work on</w:t>
+            </w:r>
+          </w:p>
+        </w:tc>
+        <w:tc>
+          <w:tcPr>
+            <w:tcW w:w="1350" w:type="dxa"/>
+            <w:shd w:val="clear" w:color="auto" w:fill="auto"/>
+            <w:tcMar>
+              <w:top w:w="100" w:type="dxa"/>
+              <w:left w:w="100" w:type="dxa"/>
+              <w:bottom w:w="100" w:type="dxa"/>
+              <w:right w:w="100" w:type="dxa"/>
+            </w:tcMar>
+          </w:tcPr>
+          <w:p>
+            <w:pPr>
+              <w:widowControl w:val="0"/>
+              <w:spacing w:line="240" w:lineRule="auto"/>
               <w:rPr>
                 <w:rFonts w:ascii="Garamond" w:eastAsia="Garamond" w:hAnsi="Garamond" w:cs="Garamond"/>
                 <w:sz w:val="16"/>
                 <w:szCs w:val="16"/>
               </w:rPr>
-              <w:t>: Progress charts</w:t>
-            </w:r>
-          </w:p>
-        </w:tc>
-        <w:tc>
-          <w:tcPr>
-            <w:tcW w:w="1350" w:type="dxa"/>
-            <w:shd w:val="clear" w:color="auto" w:fill="auto"/>
-            <w:tcMar>
-              <w:top w:w="100" w:type="dxa"/>
-              <w:left w:w="100" w:type="dxa"/>
-              <w:bottom w:w="100" w:type="dxa"/>
-              <w:right w:w="100" w:type="dxa"/>
-            </w:tcMar>
-          </w:tcPr>
-          <w:p>
-            <w:pPr>
-              <w:widowControl w:val="0"/>
-              <w:spacing w:line="240" w:lineRule="auto"/>
-              <w:rPr>
-                <w:rFonts w:ascii="Garamond" w:eastAsia="Garamond" w:hAnsi="Garamond" w:cs="Garamond"/>
-                <w:sz w:val="16"/>
-                <w:szCs w:val="16"/>
-              </w:rPr>
-            </w:pPr>
-            <w:r>
-              <w:rPr>
-                <w:rFonts w:ascii="Garamond" w:eastAsia="Garamond" w:hAnsi="Garamond" w:cs="Garamond"/>
-                <w:sz w:val="16"/>
-                <w:szCs w:val="16"/>
-              </w:rPr>
-              <w:t>Submit project report for iteration 1</w:t>
-            </w:r>
+            </w:pPr>
           </w:p>
         </w:tc>
         <w:tc>
@@ -14443,6 +14578,14 @@
                 <w:szCs w:val="16"/>
               </w:rPr>
             </w:pPr>
+            <w:r>
+              <w:rPr>
+                <w:rFonts w:ascii="Garamond" w:eastAsia="Garamond" w:hAnsi="Garamond" w:cs="Garamond"/>
+                <w:sz w:val="16"/>
+                <w:szCs w:val="16"/>
+              </w:rPr>
+              <w:t>Submit project report for iteration 1</w:t>
+            </w:r>
           </w:p>
         </w:tc>
       </w:tr>
@@ -14725,21 +14868,13 @@
         <w:rPr>
           <w:rFonts w:ascii="Garamond" w:eastAsia="Garamond" w:hAnsi="Garamond" w:cs="Garamond"/>
         </w:rPr>
-        <w:t xml:space="preserve">After the first week of iteration 1, we realized we had underestimated the actual workload per user </w:t>
-      </w:r>
-      <w:proofErr w:type="gramStart"/>
-      <w:r>
-        <w:rPr>
-          <w:rFonts w:ascii="Garamond" w:eastAsia="Garamond" w:hAnsi="Garamond" w:cs="Garamond"/>
-        </w:rPr>
-        <w:t>story, and</w:t>
-      </w:r>
-      <w:proofErr w:type="gramEnd"/>
-      <w:r>
-        <w:rPr>
-          <w:rFonts w:ascii="Garamond" w:eastAsia="Garamond" w:hAnsi="Garamond" w:cs="Garamond"/>
-        </w:rPr>
-        <w:t xml:space="preserve"> ended up taking on too many tasks for this iteration. After meeting with our client, we decided to drop user story 2, the log-out feature, and saved it for iteration 2. </w:t>
+        <w:t>After the first week of iteration 1, we had held a meeting with the Client and discussed what user stories would be most appropriate to work on for this iteration. After the meeting, a voting system was setup so that each individual member could vote on what user story they would be most comfortable to work on. Depending on the responses, 3 sub-teams were created</w:t>
+      </w:r>
+      <w:r>
+        <w:rPr>
+          <w:rFonts w:ascii="Garamond" w:eastAsia="Garamond" w:hAnsi="Garamond" w:cs="Garamond"/>
+        </w:rPr>
+        <w:t xml:space="preserve"> for the first three user stories. </w:t>
       </w:r>
     </w:p>
     <w:p>
@@ -14754,52 +14889,42 @@
         <w:rPr>
           <w:rFonts w:ascii="Garamond" w:eastAsia="Garamond" w:hAnsi="Garamond" w:cs="Garamond"/>
         </w:rPr>
-        <w:t>We also revised individual tasks to make the acceptance tests and engineering tasks more concrete. In the end, we assigned specific person in charge of generating each part of the iteration report.</w:t>
+        <w:t>User story 2 and the merging of the first three user stories turned out to be much more difficult and time consuming than previously predicted. Hence the start of the user stories 4, 5 and 6 were delayed.</w:t>
       </w:r>
     </w:p>
     <w:p>
       <w:pPr>
         <w:spacing w:line="360" w:lineRule="auto"/>
-        <w:rPr>
-          <w:rFonts w:ascii="Garamond" w:eastAsia="Garamond" w:hAnsi="Garamond" w:cs="Garamond"/>
-          <w:b/>
-          <w:sz w:val="24"/>
-          <w:szCs w:val="24"/>
-        </w:rPr>
-      </w:pPr>
-    </w:p>
-    <w:p>
-      <w:pPr>
-        <w:spacing w:line="360" w:lineRule="auto"/>
-        <w:rPr>
-          <w:rFonts w:ascii="Garamond" w:eastAsia="Garamond" w:hAnsi="Garamond" w:cs="Garamond"/>
-          <w:b/>
-          <w:sz w:val="24"/>
-          <w:szCs w:val="24"/>
-        </w:rPr>
-      </w:pPr>
-    </w:p>
-    <w:p>
-      <w:pPr>
-        <w:spacing w:line="360" w:lineRule="auto"/>
-        <w:rPr>
-          <w:rFonts w:ascii="Garamond" w:eastAsia="Garamond" w:hAnsi="Garamond" w:cs="Garamond"/>
-          <w:b/>
-          <w:sz w:val="24"/>
-          <w:szCs w:val="24"/>
-        </w:rPr>
-      </w:pPr>
-    </w:p>
-    <w:p>
-      <w:pPr>
-        <w:spacing w:line="360" w:lineRule="auto"/>
-        <w:rPr>
-          <w:rFonts w:ascii="Garamond" w:eastAsia="Garamond" w:hAnsi="Garamond" w:cs="Garamond"/>
-          <w:b/>
-          <w:sz w:val="24"/>
-          <w:szCs w:val="24"/>
-        </w:rPr>
-      </w:pPr>
+        <w:ind w:firstLine="720"/>
+        <w:rPr>
+          <w:rFonts w:ascii="Garamond" w:eastAsia="Garamond" w:hAnsi="Garamond" w:cs="Garamond"/>
+        </w:rPr>
+      </w:pPr>
+      <w:r>
+        <w:rPr>
+          <w:rFonts w:ascii="Garamond" w:eastAsia="Garamond" w:hAnsi="Garamond" w:cs="Garamond"/>
+        </w:rPr>
+        <w:t>During the 3</w:t>
+      </w:r>
+      <w:r>
+        <w:rPr>
+          <w:rFonts w:ascii="Garamond" w:eastAsia="Garamond" w:hAnsi="Garamond" w:cs="Garamond"/>
+          <w:vertAlign w:val="superscript"/>
+        </w:rPr>
+        <w:t>rd</w:t>
+      </w:r>
+      <w:r>
+        <w:rPr>
+          <w:rFonts w:ascii="Garamond" w:eastAsia="Garamond" w:hAnsi="Garamond" w:cs="Garamond"/>
+        </w:rPr>
+        <w:t xml:space="preserve"> week of the iteration, we</w:t>
+      </w:r>
+      <w:r>
+        <w:rPr>
+          <w:rFonts w:ascii="Garamond" w:eastAsia="Garamond" w:hAnsi="Garamond" w:cs="Garamond"/>
+        </w:rPr>
+        <w:t xml:space="preserve"> had to partially drop user story 6 due to lack of time and sufficient information on what to implement for it. It has been moved to iteration 2, however, the UI has been implemented for user story 6. </w:t>
+      </w:r>
     </w:p>
     <w:p>
       <w:pPr>
@@ -14866,6 +14991,7 @@
         <w:rPr>
           <w:noProof/>
         </w:rPr>
+        <w:lastRenderedPageBreak/>
         <w:drawing>
           <wp:inline distT="0" distB="0" distL="0" distR="0" wp14:anchorId="5095FFC8" wp14:editId="3F39B49E">
             <wp:extent cx="6543675" cy="1971675"/>
@@ -14984,7 +15110,6 @@
           <w:sz w:val="24"/>
           <w:szCs w:val="24"/>
         </w:rPr>
-        <w:lastRenderedPageBreak/>
         <w:t xml:space="preserve">      </w:t>
       </w:r>
       <w:r>
@@ -15272,6 +15397,7 @@
         <w:rPr>
           <w:noProof/>
         </w:rPr>
+        <w:lastRenderedPageBreak/>
         <w:drawing>
           <wp:inline distT="0" distB="0" distL="0" distR="0" wp14:anchorId="7EAA1FC2" wp14:editId="201F5C4E">
             <wp:extent cx="5762626" cy="2581275"/>
@@ -15468,7 +15594,6 @@
         <w:rPr>
           <w:noProof/>
         </w:rPr>
-        <w:lastRenderedPageBreak/>
         <w:drawing>
           <wp:inline distT="0" distB="0" distL="0" distR="0" wp14:anchorId="09E70C2C" wp14:editId="2DEC9F07">
             <wp:extent cx="4572000" cy="3162300"/>
@@ -15525,6 +15650,7 @@
         <w:rPr>
           <w:noProof/>
         </w:rPr>
+        <w:lastRenderedPageBreak/>
         <w:drawing>
           <wp:inline distT="0" distB="0" distL="0" distR="0" wp14:anchorId="4E4EE2E8" wp14:editId="3BC4E9FE">
             <wp:extent cx="4572000" cy="1695450"/>
@@ -16437,14 +16563,12 @@
         </w:rPr>
         <w:t xml:space="preserve">We ran unit tests and espresso tests for the </w:t>
       </w:r>
-      <w:proofErr w:type="gramStart"/>
-      <w:r>
-        <w:rPr>
-          <w:rFonts w:ascii="Garamond" w:eastAsia="Garamond" w:hAnsi="Garamond" w:cs="Garamond"/>
-        </w:rPr>
-        <w:t>code, and</w:t>
-      </w:r>
-      <w:proofErr w:type="gramEnd"/>
+      <w:r>
+        <w:rPr>
+          <w:rFonts w:ascii="Garamond" w:eastAsia="Garamond" w:hAnsi="Garamond" w:cs="Garamond"/>
+        </w:rPr>
+        <w:t>code and</w:t>
+      </w:r>
       <w:r>
         <w:rPr>
           <w:rFonts w:ascii="Garamond" w:eastAsia="Garamond" w:hAnsi="Garamond" w:cs="Garamond"/>
@@ -21405,21 +21529,6 @@
 </file>
 
 <file path=customXml/item1.xml><?xml version="1.0" encoding="utf-8"?>
-<p:properties xmlns:p="http://schemas.microsoft.com/office/2006/metadata/properties" xmlns:xsi="http://www.w3.org/2001/XMLSchema-instance" xmlns:pc="http://schemas.microsoft.com/office/infopath/2007/PartnerControls">
-  <documentManagement/>
-</p:properties>
-</file>
-
-<file path=customXml/item2.xml><?xml version="1.0" encoding="utf-8"?>
-<?mso-contentType ?>
-<FormTemplates xmlns="http://schemas.microsoft.com/sharepoint/v3/contenttype/forms">
-  <Display>DocumentLibraryForm</Display>
-  <Edit>DocumentLibraryForm</Edit>
-  <New>DocumentLibraryForm</New>
-</FormTemplates>
-</file>
-
-<file path=customXml/item3.xml><?xml version="1.0" encoding="utf-8"?>
 <ct:contentTypeSchema xmlns:ct="http://schemas.microsoft.com/office/2006/metadata/contentType" xmlns:ma="http://schemas.microsoft.com/office/2006/metadata/properties/metaAttributes" ct:_="" ma:_="" ma:contentTypeName="Document" ma:contentTypeID="0x0101005A013C1F4EE34747A9D8407177DBA7D2" ma:contentTypeVersion="13" ma:contentTypeDescription="Create a new document." ma:contentTypeScope="" ma:versionID="7d44d96dd898167502ed3bfe1e676195">
   <xsd:schema xmlns:xsd="http://www.w3.org/2001/XMLSchema" xmlns:xs="http://www.w3.org/2001/XMLSchema" xmlns:p="http://schemas.microsoft.com/office/2006/metadata/properties" xmlns:ns3="763c72e5-94e5-4d82-9835-02018b8d386e" xmlns:ns4="4e7693b2-01dc-4734-a142-1f0e0909ddbc" targetNamespace="http://schemas.microsoft.com/office/2006/metadata/properties" ma:root="true" ma:fieldsID="dfca70f50815c9913b12995bcf4cbb08" ns3:_="" ns4:_="">
     <xsd:import namespace="763c72e5-94e5-4d82-9835-02018b8d386e"/>
@@ -21642,32 +21751,22 @@
 </ct:contentTypeSchema>
 </file>
 
-<file path=customXml/itemProps1.xml><?xml version="1.0" encoding="utf-8"?>
-<ds:datastoreItem xmlns:ds="http://schemas.openxmlformats.org/officeDocument/2006/customXml" ds:itemID="{0D0AA2E4-7899-417E-A565-BAEC95BB3552}">
-  <ds:schemaRefs>
-    <ds:schemaRef ds:uri="763c72e5-94e5-4d82-9835-02018b8d386e"/>
-    <ds:schemaRef ds:uri="http://schemas.microsoft.com/office/2006/documentManagement/types"/>
-    <ds:schemaRef ds:uri="http://purl.org/dc/dcmitype/"/>
-    <ds:schemaRef ds:uri="http://schemas.microsoft.com/office/2006/metadata/properties"/>
-    <ds:schemaRef ds:uri="http://purl.org/dc/terms/"/>
-    <ds:schemaRef ds:uri="http://purl.org/dc/elements/1.1/"/>
-    <ds:schemaRef ds:uri="http://www.w3.org/XML/1998/namespace"/>
-    <ds:schemaRef ds:uri="http://schemas.microsoft.com/office/infopath/2007/PartnerControls"/>
-    <ds:schemaRef ds:uri="http://schemas.openxmlformats.org/package/2006/metadata/core-properties"/>
-    <ds:schemaRef ds:uri="4e7693b2-01dc-4734-a142-1f0e0909ddbc"/>
-  </ds:schemaRefs>
-</ds:datastoreItem>
+<file path=customXml/item2.xml><?xml version="1.0" encoding="utf-8"?>
+<?mso-contentType ?>
+<FormTemplates xmlns="http://schemas.microsoft.com/sharepoint/v3/contenttype/forms">
+  <Display>DocumentLibraryForm</Display>
+  <Edit>DocumentLibraryForm</Edit>
+  <New>DocumentLibraryForm</New>
+</FormTemplates>
 </file>
 
-<file path=customXml/itemProps2.xml><?xml version="1.0" encoding="utf-8"?>
-<ds:datastoreItem xmlns:ds="http://schemas.openxmlformats.org/officeDocument/2006/customXml" ds:itemID="{65A9673D-2A72-4D59-AC6A-DFB3822B1793}">
-  <ds:schemaRefs>
-    <ds:schemaRef ds:uri="http://schemas.microsoft.com/sharepoint/v3/contenttype/forms"/>
-  </ds:schemaRefs>
-</ds:datastoreItem>
+<file path=customXml/item3.xml><?xml version="1.0" encoding="utf-8"?>
+<p:properties xmlns:p="http://schemas.microsoft.com/office/2006/metadata/properties" xmlns:xsi="http://www.w3.org/2001/XMLSchema-instance" xmlns:pc="http://schemas.microsoft.com/office/infopath/2007/PartnerControls">
+  <documentManagement/>
+</p:properties>
 </file>
 
-<file path=customXml/itemProps3.xml><?xml version="1.0" encoding="utf-8"?>
+<file path=customXml/itemProps1.xml><?xml version="1.0" encoding="utf-8"?>
 <ds:datastoreItem xmlns:ds="http://schemas.openxmlformats.org/officeDocument/2006/customXml" ds:itemID="{9EF9D299-38A1-48AE-AFD3-F2BCDA9A1101}">
   <ds:schemaRefs>
     <ds:schemaRef ds:uri="http://schemas.microsoft.com/office/2006/metadata/contentType"/>
@@ -21684,4 +21783,21 @@
     <ds:schemaRef ds:uri="http://schemas.microsoft.com/internal/obd"/>
   </ds:schemaRefs>
 </ds:datastoreItem>
+</file>
+
+<file path=customXml/itemProps2.xml><?xml version="1.0" encoding="utf-8"?>
+<ds:datastoreItem xmlns:ds="http://schemas.openxmlformats.org/officeDocument/2006/customXml" ds:itemID="{65A9673D-2A72-4D59-AC6A-DFB3822B1793}">
+  <ds:schemaRefs>
+    <ds:schemaRef ds:uri="http://schemas.microsoft.com/sharepoint/v3/contenttype/forms"/>
+  </ds:schemaRefs>
+</ds:datastoreItem>
+</file>
+
+<file path=customXml/itemProps3.xml><?xml version="1.0" encoding="utf-8"?>
+<ds:datastoreItem xmlns:ds="http://schemas.openxmlformats.org/officeDocument/2006/customXml" ds:itemID="{0D0AA2E4-7899-417E-A565-BAEC95BB3552}">
+  <ds:schemaRefs>
+    <ds:schemaRef ds:uri="http://schemas.microsoft.com/office/2006/metadata/properties"/>
+    <ds:schemaRef ds:uri="http://schemas.microsoft.com/office/infopath/2007/PartnerControls"/>
+  </ds:schemaRefs>
+</ds:datastoreItem>
 </file>
</xml_diff>